<commit_message>
Added updated installation instructions for Windows
</commit_message>
<xml_diff>
--- a/docs/SoftwareSetup/Windows_Install_Instructions.docx
+++ b/docs/SoftwareSetup/Windows_Install_Instructions.docx
@@ -62,7 +62,7 @@
           <w:szCs w:val="24"/>
           <w:shd w:val="clear" w:color="auto" w:fill="FFFFFF"/>
         </w:rPr>
-        <w:t>We will be teaching Python3. There are many major differences between Python</w:t>
+        <w:t>We will be using</w:t>
       </w:r>
       <w:r>
         <w:rPr>
@@ -72,7 +72,7 @@
           <w:szCs w:val="24"/>
           <w:shd w:val="clear" w:color="auto" w:fill="FFFFFF"/>
         </w:rPr>
-        <w:t xml:space="preserve">2.x and Python3.x. </w:t>
+        <w:t xml:space="preserve"> Python3. There are many major differences between Python2.x and Python3.x. For the purpose of learning Python</w:t>
       </w:r>
       <w:r>
         <w:rPr>
@@ -82,7 +82,7 @@
           <w:szCs w:val="24"/>
           <w:shd w:val="clear" w:color="auto" w:fill="FFFFFF"/>
         </w:rPr>
-        <w:t xml:space="preserve">For the purpose of learning Python, feel free to use </w:t>
+        <w:t xml:space="preserve"> on your own time</w:t>
       </w:r>
       <w:r>
         <w:rPr>
@@ -92,17 +92,7 @@
           <w:szCs w:val="24"/>
           <w:shd w:val="clear" w:color="auto" w:fill="FFFFFF"/>
         </w:rPr>
-        <w:t>whatever version your heart desires</w:t>
-      </w:r>
-      <w:r>
-        <w:rPr>
-          <w:rFonts w:ascii="Palatino Linotype" w:hAnsi="Palatino Linotype"/>
-          <w:color w:val="000000"/>
-          <w:sz w:val="24"/>
-          <w:szCs w:val="24"/>
-          <w:shd w:val="clear" w:color="auto" w:fill="FFFFFF"/>
-        </w:rPr>
-        <w:t xml:space="preserve">. However, it is best to get </w:t>
+        <w:t xml:space="preserve">, feel free to use whatever version your heart desires. However, it is best to get </w:t>
       </w:r>
       <w:r>
         <w:rPr>
@@ -123,7 +113,7 @@
           <w:szCs w:val="24"/>
           <w:shd w:val="clear" w:color="auto" w:fill="FFFFFF"/>
         </w:rPr>
-        <w:t xml:space="preserve"> working </w:t>
+        <w:t xml:space="preserve"> working s</w:t>
       </w:r>
       <w:r>
         <w:rPr>
@@ -133,37 +123,7 @@
           <w:szCs w:val="24"/>
           <w:shd w:val="clear" w:color="auto" w:fill="FFFFFF"/>
         </w:rPr>
-        <w:t xml:space="preserve">so we can work </w:t>
-      </w:r>
-      <w:r>
-        <w:rPr>
-          <w:rFonts w:ascii="Palatino Linotype" w:hAnsi="Palatino Linotype"/>
-          <w:color w:val="000000"/>
-          <w:sz w:val="24"/>
-          <w:szCs w:val="24"/>
-          <w:shd w:val="clear" w:color="auto" w:fill="FFFFFF"/>
-        </w:rPr>
-        <w:t>with PyGame. This is the v</w:t>
-      </w:r>
-      <w:r>
-        <w:rPr>
-          <w:rFonts w:ascii="Palatino Linotype" w:hAnsi="Palatino Linotype"/>
-          <w:color w:val="000000"/>
-          <w:sz w:val="24"/>
-          <w:szCs w:val="24"/>
-          <w:shd w:val="clear" w:color="auto" w:fill="FFFFFF"/>
-        </w:rPr>
-        <w:t>ersion we will be using</w:t>
-      </w:r>
-      <w:r>
-        <w:rPr>
-          <w:rFonts w:ascii="Palatino Linotype" w:hAnsi="Palatino Linotype"/>
-          <w:color w:val="000000"/>
-          <w:sz w:val="24"/>
-          <w:szCs w:val="24"/>
-          <w:shd w:val="clear" w:color="auto" w:fill="FFFFFF"/>
-        </w:rPr>
-        <w:t>.</w:t>
+        <w:t xml:space="preserve">o we can work with PyGame. </w:t>
       </w:r>
     </w:p>
     <w:p>
@@ -194,9 +154,42 @@
           <w:sz w:val="24"/>
           <w:szCs w:val="24"/>
         </w:rPr>
-        <w:t xml:space="preserve">Visit </w:t>
-      </w:r>
-      <w:hyperlink r:id="rId7" w:history="1">
+        <w:t>T</w:t>
+      </w:r>
+      <w:r>
+        <w:rPr>
+          <w:rFonts w:ascii="Palatino Linotype" w:hAnsi="Palatino Linotype"/>
+          <w:sz w:val="24"/>
+          <w:szCs w:val="24"/>
+        </w:rPr>
+        <w:t>he latest version (as of August 1</w:t>
+      </w:r>
+      <w:r>
+        <w:rPr>
+          <w:rFonts w:ascii="Palatino Linotype" w:hAnsi="Palatino Linotype"/>
+          <w:sz w:val="24"/>
+          <w:szCs w:val="24"/>
+          <w:vertAlign w:val="superscript"/>
+        </w:rPr>
+        <w:t>st</w:t>
+      </w:r>
+      <w:r>
+        <w:rPr>
+          <w:rFonts w:ascii="Palatino Linotype" w:hAnsi="Palatino Linotype"/>
+          <w:sz w:val="24"/>
+          <w:szCs w:val="24"/>
+        </w:rPr>
+        <w:t>, 2019) is Python 3.7.4</w:t>
+      </w:r>
+      <w:r>
+        <w:rPr>
+          <w:rFonts w:ascii="Palatino Linotype" w:hAnsi="Palatino Linotype"/>
+          <w:sz w:val="24"/>
+          <w:szCs w:val="24"/>
+        </w:rPr>
+        <w:t xml:space="preserve">, which is the version you will probably want to use. Follow this link to download the 64-bit Python installer - </w:t>
+      </w:r>
+      <w:hyperlink r:id="rId5" w:history="1">
         <w:r>
           <w:rPr>
             <w:rStyle w:val="Hyperlink"/>
@@ -204,7 +197,7 @@
             <w:sz w:val="24"/>
             <w:szCs w:val="24"/>
           </w:rPr>
-          <w:t>https://www.python.org/downloads/release/python-373/</w:t>
+          <w:t>https://github.com/RHIT-CSSE/catapult/raw/master/InstallationExecutables/Windows/python-3.7.4-amd64.exe</w:t>
         </w:r>
       </w:hyperlink>
       <w:r>
@@ -213,43 +206,7 @@
           <w:sz w:val="24"/>
           <w:szCs w:val="24"/>
         </w:rPr>
-        <w:t xml:space="preserve"> to download Python 3.7. The latest version (as of June 10</w:t>
-      </w:r>
-      <w:r>
-        <w:rPr>
-          <w:rFonts w:ascii="Palatino Linotype" w:hAnsi="Palatino Linotype"/>
-          <w:sz w:val="24"/>
-          <w:szCs w:val="24"/>
-          <w:vertAlign w:val="superscript"/>
-        </w:rPr>
-        <w:t>th</w:t>
-      </w:r>
-      <w:r>
-        <w:rPr>
-          <w:rFonts w:ascii="Palatino Linotype" w:hAnsi="Palatino Linotype"/>
-          <w:sz w:val="24"/>
-          <w:szCs w:val="24"/>
-        </w:rPr>
-        <w:t xml:space="preserve">, 2019) is Python 3.7.3, which is the version you will probably want to use. Follow this link to download the 64-bit Python installer - </w:t>
-      </w:r>
-      <w:hyperlink r:id="rId8" w:history="1">
-        <w:r>
-          <w:rPr>
-            <w:rStyle w:val="Hyperlink"/>
-            <w:rFonts w:ascii="Palatino Linotype" w:hAnsi="Palatino Linotype"/>
-            <w:sz w:val="24"/>
-            <w:szCs w:val="24"/>
-          </w:rPr>
-          <w:t>https://www.python.org/ftp/python/3.7.3/python-3.7.3-amd64.exe</w:t>
-        </w:r>
-      </w:hyperlink>
-      <w:r>
-        <w:rPr>
-          <w:rFonts w:ascii="Palatino Linotype" w:hAnsi="Palatino Linotype"/>
-          <w:sz w:val="24"/>
-          <w:szCs w:val="24"/>
-        </w:rPr>
-        <w:t>.</w:t>
+        <w:t>. The only difference between the installer you see above and the images below should be that you see Python 3.7.4 instead of Python 3.7.3.</w:t>
       </w:r>
     </w:p>
     <w:p>
@@ -314,7 +271,7 @@
           <w:szCs w:val="24"/>
         </w:rPr>
         <w:drawing>
-          <wp:inline distT="0" distB="0" distL="0" distR="0">
+          <wp:inline distT="0" distB="0" distL="0" distR="0" wp14:anchorId="7F7F3845" wp14:editId="4E9E9EDC">
             <wp:extent cx="5058644" cy="3147060"/>
             <wp:effectExtent l="0" t="0" r="8890" b="0"/>
             <wp:docPr id="1" name="Picture 1"/>
@@ -329,7 +286,7 @@
                     <pic:cNvPicPr/>
                   </pic:nvPicPr>
                   <pic:blipFill>
-                    <a:blip r:embed="rId9">
+                    <a:blip r:embed="rId6">
                       <a:extLst>
                         <a:ext uri="{28A0092B-C50C-407E-A947-70E740481C1C}">
                           <a14:useLocalDpi xmlns:a14="http://schemas.microsoft.com/office/drawing/2010/main" val="0"/>
@@ -397,15 +354,7 @@
           <w:sz w:val="24"/>
           <w:szCs w:val="24"/>
         </w:rPr>
-        <w:t>Once you’ve selected install now yo</w:t>
-      </w:r>
-      <w:r>
-        <w:rPr>
-          <w:rFonts w:ascii="Palatino Linotype" w:hAnsi="Palatino Linotype"/>
-          <w:sz w:val="24"/>
-          <w:szCs w:val="24"/>
-        </w:rPr>
-        <w:t>u should see a screen like this:</w:t>
+        <w:t>Once you’ve selected install now you should see a screen like this:</w:t>
       </w:r>
     </w:p>
     <w:p>
@@ -427,7 +376,7 @@
         </w:rPr>
         <w:lastRenderedPageBreak/>
         <w:drawing>
-          <wp:inline distT="0" distB="0" distL="0" distR="0">
+          <wp:inline distT="0" distB="0" distL="0" distR="0" wp14:anchorId="36413810" wp14:editId="7F1084FE">
             <wp:extent cx="5120893" cy="3169920"/>
             <wp:effectExtent l="0" t="0" r="3810" b="0"/>
             <wp:docPr id="2" name="Picture 2"/>
@@ -442,7 +391,7 @@
                     <pic:cNvPicPr/>
                   </pic:nvPicPr>
                   <pic:blipFill>
-                    <a:blip r:embed="rId10">
+                    <a:blip r:embed="rId7">
                       <a:extLst>
                         <a:ext uri="{28A0092B-C50C-407E-A947-70E740481C1C}">
                           <a14:useLocalDpi xmlns:a14="http://schemas.microsoft.com/office/drawing/2010/main" val="0"/>
@@ -509,7 +458,7 @@
           <w:szCs w:val="24"/>
         </w:rPr>
         <w:drawing>
-          <wp:inline distT="0" distB="0" distL="0" distR="0">
+          <wp:inline distT="0" distB="0" distL="0" distR="0" wp14:anchorId="37CAF38B" wp14:editId="7FEDEB4B">
             <wp:extent cx="5113020" cy="3168871"/>
             <wp:effectExtent l="0" t="0" r="0" b="0"/>
             <wp:docPr id="3" name="Picture 3"/>
@@ -524,7 +473,7 @@
                     <pic:cNvPicPr/>
                   </pic:nvPicPr>
                   <pic:blipFill>
-                    <a:blip r:embed="rId11">
+                    <a:blip r:embed="rId8">
                       <a:extLst>
                         <a:ext uri="{28A0092B-C50C-407E-A947-70E740481C1C}">
                           <a14:useLocalDpi xmlns:a14="http://schemas.microsoft.com/office/drawing/2010/main" val="0"/>
@@ -570,15 +519,7 @@
           <w:sz w:val="24"/>
           <w:szCs w:val="24"/>
         </w:rPr>
-        <w:t xml:space="preserve">If you encountered any issues going through this process, don’t hesitate to get ahold of one of your teaching assistants to get some help. </w:t>
-      </w:r>
-      <w:r>
-        <w:rPr>
-          <w:rFonts w:ascii="Palatino Linotype" w:hAnsi="Palatino Linotype"/>
-          <w:sz w:val="24"/>
-          <w:szCs w:val="24"/>
-        </w:rPr>
-        <w:t>‘</w:t>
+        <w:t>If you encountered any issues going through this process, don’t hesitate to get ahold of one of your teaching assistants to get some help. ‘</w:t>
       </w:r>
     </w:p>
     <w:p>
@@ -760,7 +701,7 @@
           <w:noProof/>
         </w:rPr>
         <w:drawing>
-          <wp:inline distT="0" distB="0" distL="0" distR="0" wp14:anchorId="14A98DF2" wp14:editId="62762509">
+          <wp:inline distT="0" distB="0" distL="0" distR="0" wp14:anchorId="6568873E" wp14:editId="76193E0C">
             <wp:extent cx="5943600" cy="3343275"/>
             <wp:effectExtent l="0" t="0" r="0" b="9525"/>
             <wp:docPr id="5" name="Picture 5"/>
@@ -775,7 +716,7 @@
                     <pic:cNvPicPr/>
                   </pic:nvPicPr>
                   <pic:blipFill>
-                    <a:blip r:embed="rId12"/>
+                    <a:blip r:embed="rId9"/>
                     <a:stretch>
                       <a:fillRect/>
                     </a:stretch>
@@ -865,23 +806,112 @@
           <w:szCs w:val="36"/>
         </w:rPr>
         <w:lastRenderedPageBreak/>
-        <w:t>Installation of PyCharm</w:t>
-      </w:r>
-      <w:r>
+        <w:t>Installation of Git – Windows</w:t>
+      </w:r>
+    </w:p>
+    <w:p>
+      <w:pPr>
+        <w:rPr>
+          <w:rFonts w:ascii="Palatino Linotype" w:hAnsi="Palatino Linotype"/>
+          <w:sz w:val="24"/>
+          <w:szCs w:val="36"/>
+        </w:rPr>
+      </w:pPr>
+      <w:r>
+        <w:rPr>
+          <w:rFonts w:ascii="Palatino Linotype" w:hAnsi="Palatino Linotype"/>
+          <w:sz w:val="24"/>
+          <w:szCs w:val="36"/>
+        </w:rPr>
+        <w:t>Git is a widely used VCS (Version Control System) that will allow us to manage and organize our code throughout the upcoming session with ease.</w:t>
+      </w:r>
+    </w:p>
+    <w:p>
+      <w:pPr>
+        <w:pStyle w:val="ListParagraph"/>
+        <w:numPr>
+          <w:ilvl w:val="0"/>
+          <w:numId w:val="5"/>
+        </w:numPr>
+        <w:rPr>
+          <w:rFonts w:ascii="Palatino Linotype" w:hAnsi="Palatino Linotype"/>
+          <w:sz w:val="24"/>
+          <w:szCs w:val="36"/>
+        </w:rPr>
+      </w:pPr>
+      <w:r>
+        <w:rPr>
+          <w:rFonts w:ascii="Palatino Linotype" w:hAnsi="Palatino Linotype"/>
+          <w:sz w:val="24"/>
+          <w:szCs w:val="36"/>
+        </w:rPr>
+        <w:t xml:space="preserve">Download the Git Installer here: </w:t>
+      </w:r>
+      <w:hyperlink r:id="rId10" w:history="1">
+        <w:r>
+          <w:rPr>
+            <w:rStyle w:val="Hyperlink"/>
+            <w:rFonts w:ascii="Palatino Linotype" w:hAnsi="Palatino Linotype"/>
+            <w:sz w:val="24"/>
+            <w:szCs w:val="36"/>
+          </w:rPr>
+          <w:t>https://github.com/RHIT-CSSE/catapult/raw/master/InstallationExecutables/Windows/Git-2.22.0-64-bit.exe</w:t>
+        </w:r>
+      </w:hyperlink>
+      <w:r>
+        <w:rPr>
+          <w:rFonts w:ascii="Palatino Linotype" w:hAnsi="Palatino Linotype"/>
+          <w:sz w:val="24"/>
+          <w:szCs w:val="36"/>
+        </w:rPr>
+        <w:t>.</w:t>
+      </w:r>
+    </w:p>
+    <w:p>
+      <w:pPr>
+        <w:pStyle w:val="ListParagraph"/>
+        <w:numPr>
+          <w:ilvl w:val="0"/>
+          <w:numId w:val="5"/>
+        </w:numPr>
+        <w:rPr>
+          <w:rFonts w:ascii="Palatino Linotype" w:hAnsi="Palatino Linotype"/>
+          <w:sz w:val="24"/>
+          <w:szCs w:val="36"/>
+        </w:rPr>
+      </w:pPr>
+      <w:r>
+        <w:rPr>
+          <w:rFonts w:ascii="Palatino Linotype" w:hAnsi="Palatino Linotype"/>
+          <w:sz w:val="24"/>
+          <w:szCs w:val="36"/>
+        </w:rPr>
+        <w:t xml:space="preserve">Once you have opened the installer, click through the installation by accepting all of the defaults on each new question by clicking “Next”. On the final question, click “Install”. </w:t>
+      </w:r>
+      <w:r>
+        <w:rPr>
+          <w:rFonts w:ascii="Palatino Linotype" w:hAnsi="Palatino Linotype"/>
+          <w:sz w:val="24"/>
+          <w:szCs w:val="36"/>
+        </w:rPr>
+        <w:t xml:space="preserve"> The installer window should look something like the picture below with the “Next” button being located in the bottom </w:t>
+      </w:r>
+    </w:p>
+    <w:p>
+      <w:pPr>
         <w:rPr>
           <w:rFonts w:ascii="Palatino Linotype" w:hAnsi="Palatino Linotype"/>
           <w:sz w:val="36"/>
           <w:szCs w:val="36"/>
         </w:rPr>
-        <w:t xml:space="preserve"> and PyGame</w:t>
-      </w:r>
+      </w:pPr>
       <w:r>
         <w:rPr>
           <w:rFonts w:ascii="Palatino Linotype" w:hAnsi="Palatino Linotype"/>
           <w:sz w:val="36"/>
           <w:szCs w:val="36"/>
         </w:rPr>
-        <w:t xml:space="preserve"> – Windows </w:t>
+        <w:t xml:space="preserve">Installation of PyCharm and PyGame – Windows </w:t>
       </w:r>
     </w:p>
     <w:p>
@@ -920,9 +950,17 @@
           <w:sz w:val="24"/>
           <w:szCs w:val="24"/>
         </w:rPr>
-        <w:t xml:space="preserve">Visit this link </w:t>
-      </w:r>
-      <w:hyperlink r:id="rId13" w:anchor="section=windows" w:history="1">
+        <w:t>Visit this link</w:t>
+      </w:r>
+      <w:r>
+        <w:rPr>
+          <w:rFonts w:ascii="Palatino Linotype" w:hAnsi="Palatino Linotype"/>
+          <w:sz w:val="24"/>
+          <w:szCs w:val="24"/>
+        </w:rPr>
+        <w:t xml:space="preserve">: </w:t>
+      </w:r>
+      <w:hyperlink r:id="rId11" w:history="1">
         <w:r>
           <w:rPr>
             <w:rStyle w:val="Hyperlink"/>
@@ -930,7 +968,7 @@
             <w:sz w:val="24"/>
             <w:szCs w:val="24"/>
           </w:rPr>
-          <w:t>https://www.jetbra</w:t>
+          <w:t>https://www.jetbrains.com/pycharm/download/download-thanks.html?platform=windows&amp;cod</w:t>
         </w:r>
         <w:r>
           <w:rPr>
@@ -939,7 +977,7 @@
             <w:sz w:val="24"/>
             <w:szCs w:val="24"/>
           </w:rPr>
-          <w:t>i</w:t>
+          <w:t>e</w:t>
         </w:r>
         <w:r>
           <w:rPr>
@@ -948,7 +986,7 @@
             <w:sz w:val="24"/>
             <w:szCs w:val="24"/>
           </w:rPr>
-          <w:t>ns.com/pycharm/download/#section=windows</w:t>
+          <w:t>=PCC</w:t>
         </w:r>
       </w:hyperlink>
       <w:r>
@@ -976,96 +1014,68 @@
       <w:r>
         <w:rPr>
           <w:rFonts w:ascii="Palatino Linotype" w:hAnsi="Palatino Linotype"/>
+          <w:sz w:val="24"/>
+          <w:szCs w:val="24"/>
+        </w:rPr>
+        <w:t>We are going to want to install the free, open-source Community ve</w:t>
+      </w:r>
+      <w:r>
+        <w:rPr>
+          <w:rFonts w:ascii="Palatino Linotype" w:hAnsi="Palatino Linotype"/>
+          <w:sz w:val="24"/>
+          <w:szCs w:val="24"/>
+        </w:rPr>
+        <w:t>rsion of PyCharm. When you click on the above link you should see</w:t>
+      </w:r>
+      <w:r>
+        <w:rPr>
+          <w:rFonts w:ascii="Palatino Linotype" w:hAnsi="Palatino Linotype"/>
+          <w:sz w:val="24"/>
+          <w:szCs w:val="24"/>
+        </w:rPr>
+        <w:t xml:space="preserve"> a Thank You screen</w:t>
+      </w:r>
+      <w:r>
+        <w:rPr>
+          <w:rFonts w:ascii="Palatino Linotype" w:hAnsi="Palatino Linotype"/>
+          <w:sz w:val="24"/>
+          <w:szCs w:val="24"/>
+        </w:rPr>
+        <w:t xml:space="preserve"> like the one below</w:t>
+      </w:r>
+      <w:r>
+        <w:rPr>
+          <w:rFonts w:ascii="Palatino Linotype" w:hAnsi="Palatino Linotype"/>
+          <w:sz w:val="24"/>
+          <w:szCs w:val="24"/>
+        </w:rPr>
+        <w:t xml:space="preserve">, and your installer should appear in the lower left hand corner of your screen. If not check under “Downloads” in your browser, and you should be able to find it there. </w:t>
+      </w:r>
+    </w:p>
+    <w:p>
+      <w:pPr>
+        <w:pStyle w:val="ListParagraph"/>
+        <w:rPr>
+          <w:rFonts w:ascii="Palatino Linotype" w:hAnsi="Palatino Linotype"/>
+          <w:sz w:val="24"/>
+          <w:szCs w:val="24"/>
+        </w:rPr>
+      </w:pPr>
+      <w:r>
+        <w:rPr>
+          <w:rFonts w:ascii="Palatino Linotype" w:hAnsi="Palatino Linotype"/>
           <w:noProof/>
           <w:sz w:val="24"/>
           <w:szCs w:val="24"/>
         </w:rPr>
         <w:drawing>
-          <wp:anchor distT="0" distB="0" distL="114300" distR="114300" simplePos="0" relativeHeight="251658240" behindDoc="1" locked="0" layoutInCell="1" allowOverlap="1">
+          <wp:anchor distT="0" distB="0" distL="114300" distR="114300" simplePos="0" relativeHeight="251660288" behindDoc="1" locked="0" layoutInCell="1" allowOverlap="1" wp14:anchorId="3DC5F7E7" wp14:editId="6EC41CBA">
             <wp:simplePos x="0" y="0"/>
-            <wp:positionH relativeFrom="column">
-              <wp:posOffset>441960</wp:posOffset>
+            <wp:positionH relativeFrom="margin">
+              <wp:align>center</wp:align>
             </wp:positionH>
             <wp:positionV relativeFrom="paragraph">
-              <wp:posOffset>1104265</wp:posOffset>
-            </wp:positionV>
-            <wp:extent cx="5173980" cy="2910205"/>
-            <wp:effectExtent l="0" t="0" r="7620" b="4445"/>
-            <wp:wrapTight wrapText="bothSides">
-              <wp:wrapPolygon edited="0">
-                <wp:start x="0" y="0"/>
-                <wp:lineTo x="0" y="21492"/>
-                <wp:lineTo x="21552" y="21492"/>
-                <wp:lineTo x="21552" y="0"/>
-                <wp:lineTo x="0" y="0"/>
-              </wp:wrapPolygon>
-            </wp:wrapTight>
-            <wp:docPr id="4" name="Picture 4" descr="C:\Users\grayledw\Documents\2019CatapultWindowsInstallationScreenshots\8.png"/>
-            <wp:cNvGraphicFramePr>
-              <a:graphicFrameLocks xmlns:a="http://schemas.openxmlformats.org/drawingml/2006/main" noChangeAspect="1"/>
-            </wp:cNvGraphicFramePr>
-            <a:graphic xmlns:a="http://schemas.openxmlformats.org/drawingml/2006/main">
-              <a:graphicData uri="http://schemas.openxmlformats.org/drawingml/2006/picture">
-                <pic:pic xmlns:pic="http://schemas.openxmlformats.org/drawingml/2006/picture">
-                  <pic:nvPicPr>
-                    <pic:cNvPr id="0" name="Picture 1" descr="C:\Users\grayledw\Documents\2019CatapultWindowsInstallationScreenshots\8.png"/>
-                    <pic:cNvPicPr>
-                      <a:picLocks noChangeAspect="1" noChangeArrowheads="1"/>
-                    </pic:cNvPicPr>
-                  </pic:nvPicPr>
-                  <pic:blipFill>
-                    <a:blip r:embed="rId14" cstate="print">
-                      <a:extLst>
-                        <a:ext uri="{28A0092B-C50C-407E-A947-70E740481C1C}">
-                          <a14:useLocalDpi xmlns:a14="http://schemas.microsoft.com/office/drawing/2010/main" val="0"/>
-                        </a:ext>
-                      </a:extLst>
-                    </a:blip>
-                    <a:srcRect/>
-                    <a:stretch>
-                      <a:fillRect/>
-                    </a:stretch>
-                  </pic:blipFill>
-                  <pic:spPr bwMode="auto">
-                    <a:xfrm>
-                      <a:off x="0" y="0"/>
-                      <a:ext cx="5173980" cy="2910205"/>
-                    </a:xfrm>
-                    <a:prstGeom prst="rect">
-                      <a:avLst/>
-                    </a:prstGeom>
-                    <a:noFill/>
-                    <a:ln>
-                      <a:noFill/>
-                    </a:ln>
-                  </pic:spPr>
-                </pic:pic>
-              </a:graphicData>
-            </a:graphic>
-            <wp14:sizeRelH relativeFrom="page">
-              <wp14:pctWidth>0</wp14:pctWidth>
-            </wp14:sizeRelH>
-            <wp14:sizeRelV relativeFrom="page">
-              <wp14:pctHeight>0</wp14:pctHeight>
-            </wp14:sizeRelV>
-          </wp:anchor>
-        </w:drawing>
-      </w:r>
-      <w:r>
-        <w:rPr>
-          <w:rFonts w:ascii="Palatino Linotype" w:hAnsi="Palatino Linotype"/>
-          <w:noProof/>
-          <w:sz w:val="24"/>
-          <w:szCs w:val="24"/>
-        </w:rPr>
-        <w:drawing>
-          <wp:anchor distT="0" distB="0" distL="114300" distR="114300" simplePos="0" relativeHeight="251659264" behindDoc="1" locked="0" layoutInCell="1" allowOverlap="1">
-            <wp:simplePos x="0" y="0"/>
-            <wp:positionH relativeFrom="column">
-              <wp:posOffset>449580</wp:posOffset>
-            </wp:positionH>
-            <wp:positionV relativeFrom="paragraph">
-              <wp:posOffset>4150995</wp:posOffset>
+              <wp:posOffset>3810</wp:posOffset>
             </wp:positionV>
             <wp:extent cx="5219700" cy="2651760"/>
             <wp:effectExtent l="0" t="0" r="0" b="0"/>
@@ -1092,7 +1102,7 @@
                     </pic:cNvPicPr>
                   </pic:nvPicPr>
                   <pic:blipFill>
-                    <a:blip r:embed="rId15" cstate="print">
+                    <a:blip r:embed="rId12" cstate="print">
                       <a:extLst>
                         <a:ext uri="{28A0092B-C50C-407E-A947-70E740481C1C}">
                           <a14:useLocalDpi xmlns:a14="http://schemas.microsoft.com/office/drawing/2010/main" val="0"/>
@@ -1129,24 +1139,6 @@
           </wp:anchor>
         </w:drawing>
       </w:r>
-      <w:r>
-        <w:rPr>
-          <w:rFonts w:ascii="Palatino Linotype" w:hAnsi="Palatino Linotype"/>
-          <w:sz w:val="24"/>
-          <w:szCs w:val="24"/>
-        </w:rPr>
-        <w:t xml:space="preserve">We are going to want to install the free, open-source Community version of PyCharm. Click on the Download button under Community. Upon doing so you should be redirected to a Thank You screen, and your installer should appear in the lower left hand corner of your screen. If not check under “Downloads” in your browser, and you should be able to find it there. </w:t>
-      </w:r>
-    </w:p>
-    <w:p>
-      <w:pPr>
-        <w:pStyle w:val="ListParagraph"/>
-        <w:rPr>
-          <w:rFonts w:ascii="Palatino Linotype" w:hAnsi="Palatino Linotype"/>
-          <w:sz w:val="24"/>
-          <w:szCs w:val="24"/>
-        </w:rPr>
-      </w:pPr>
     </w:p>
     <w:p>
       <w:pPr>
@@ -1167,15 +1159,8 @@
           <w:sz w:val="24"/>
           <w:szCs w:val="24"/>
         </w:rPr>
-        <w:t>Click on the installer to get started.</w:t>
-      </w:r>
-      <w:r>
-        <w:rPr>
-          <w:rFonts w:ascii="Palatino Linotype" w:hAnsi="Palatino Linotype"/>
-          <w:sz w:val="24"/>
-          <w:szCs w:val="24"/>
-        </w:rPr>
-        <w:t xml:space="preserve"> You should see this screen. Click ‘Next’.</w:t>
+        <w:lastRenderedPageBreak/>
+        <w:t>Click on the installer to get started. You should see this screen. Click ‘Next’.</w:t>
       </w:r>
     </w:p>
     <w:p>
@@ -1195,7 +1180,7 @@
           <w:szCs w:val="24"/>
         </w:rPr>
         <w:drawing>
-          <wp:anchor distT="0" distB="0" distL="114300" distR="114300" simplePos="0" relativeHeight="251661312" behindDoc="1" locked="0" layoutInCell="1" allowOverlap="1">
+          <wp:anchor distT="0" distB="0" distL="114300" distR="114300" simplePos="0" relativeHeight="251662336" behindDoc="1" locked="0" layoutInCell="1" allowOverlap="1" wp14:anchorId="748EF42B" wp14:editId="2B3A0557">
             <wp:simplePos x="0" y="0"/>
             <wp:positionH relativeFrom="column">
               <wp:posOffset>609600</wp:posOffset>
@@ -1226,7 +1211,7 @@
                     <pic:cNvPicPr/>
                   </pic:nvPicPr>
                   <pic:blipFill>
-                    <a:blip r:embed="rId16" cstate="print">
+                    <a:blip r:embed="rId13" cstate="print">
                       <a:extLst>
                         <a:ext uri="{28A0092B-C50C-407E-A947-70E740481C1C}">
                           <a14:useLocalDpi xmlns:a14="http://schemas.microsoft.com/office/drawing/2010/main" val="0"/>
@@ -1324,15 +1309,7 @@
           <w:sz w:val="24"/>
           <w:szCs w:val="24"/>
         </w:rPr>
-        <w:t xml:space="preserve">On the following screen it </w:t>
-      </w:r>
-      <w:r>
-        <w:rPr>
-          <w:rFonts w:ascii="Palatino Linotype" w:hAnsi="Palatino Linotype"/>
-          <w:sz w:val="24"/>
-          <w:szCs w:val="24"/>
-        </w:rPr>
-        <w:t>will ask where you would like to keep your PyCharm installation. Accept the default. Click ‘Next’.</w:t>
+        <w:t>On the following screen it will ask where you would like to keep your PyCharm installation. Accept the default. Click ‘Next’.</w:t>
       </w:r>
     </w:p>
     <w:p>
@@ -1349,7 +1326,7 @@
           <w:noProof/>
         </w:rPr>
         <w:drawing>
-          <wp:anchor distT="0" distB="0" distL="114300" distR="114300" simplePos="0" relativeHeight="251660288" behindDoc="1" locked="0" layoutInCell="1" allowOverlap="1">
+          <wp:anchor distT="0" distB="0" distL="114300" distR="114300" simplePos="0" relativeHeight="251661312" behindDoc="1" locked="0" layoutInCell="1" allowOverlap="1" wp14:anchorId="6BEBADD9" wp14:editId="4B795677">
             <wp:simplePos x="0" y="0"/>
             <wp:positionH relativeFrom="column">
               <wp:posOffset>441960</wp:posOffset>
@@ -1380,7 +1357,7 @@
                     <pic:cNvPicPr/>
                   </pic:nvPicPr>
                   <pic:blipFill>
-                    <a:blip r:embed="rId17">
+                    <a:blip r:embed="rId14">
                       <a:extLst>
                         <a:ext uri="{28A0092B-C50C-407E-A947-70E740481C1C}">
                           <a14:useLocalDpi xmlns:a14="http://schemas.microsoft.com/office/drawing/2010/main" val="0"/>
@@ -1545,7 +1522,7 @@
         </w:rPr>
         <w:lastRenderedPageBreak/>
         <w:drawing>
-          <wp:inline distT="0" distB="0" distL="0" distR="0">
+          <wp:inline distT="0" distB="0" distL="0" distR="0" wp14:anchorId="08F6FE28" wp14:editId="0680FFBA">
             <wp:extent cx="4442845" cy="3657917"/>
             <wp:effectExtent l="0" t="0" r="0" b="0"/>
             <wp:docPr id="15" name="Picture 15"/>
@@ -1560,7 +1537,7 @@
                     <pic:cNvPicPr/>
                   </pic:nvPicPr>
                   <pic:blipFill>
-                    <a:blip r:embed="rId18">
+                    <a:blip r:embed="rId15">
                       <a:extLst>
                         <a:ext uri="{28A0092B-C50C-407E-A947-70E740481C1C}">
                           <a14:useLocalDpi xmlns:a14="http://schemas.microsoft.com/office/drawing/2010/main" val="0"/>
@@ -1636,7 +1613,7 @@
           <w:szCs w:val="24"/>
         </w:rPr>
         <w:drawing>
-          <wp:inline distT="0" distB="0" distL="0" distR="0">
+          <wp:inline distT="0" distB="0" distL="0" distR="0" wp14:anchorId="1DDF4915" wp14:editId="1A035B2F">
             <wp:extent cx="4435224" cy="3635055"/>
             <wp:effectExtent l="0" t="0" r="3810" b="3810"/>
             <wp:docPr id="16" name="Picture 16"/>
@@ -1651,7 +1628,7 @@
                     <pic:cNvPicPr/>
                   </pic:nvPicPr>
                   <pic:blipFill>
-                    <a:blip r:embed="rId19">
+                    <a:blip r:embed="rId16">
                       <a:extLst>
                         <a:ext uri="{28A0092B-C50C-407E-A947-70E740481C1C}">
                           <a14:useLocalDpi xmlns:a14="http://schemas.microsoft.com/office/drawing/2010/main" val="0"/>
@@ -1718,7 +1695,7 @@
           <w:szCs w:val="24"/>
         </w:rPr>
         <w:drawing>
-          <wp:inline distT="0" distB="0" distL="0" distR="0">
+          <wp:inline distT="0" distB="0" distL="0" distR="0" wp14:anchorId="0DCDE887" wp14:editId="2F5E3D57">
             <wp:extent cx="4435224" cy="3627434"/>
             <wp:effectExtent l="0" t="0" r="3810" b="0"/>
             <wp:docPr id="17" name="Picture 17"/>
@@ -1733,7 +1710,7 @@
                     <pic:cNvPicPr/>
                   </pic:nvPicPr>
                   <pic:blipFill>
-                    <a:blip r:embed="rId20">
+                    <a:blip r:embed="rId17">
                       <a:extLst>
                         <a:ext uri="{28A0092B-C50C-407E-A947-70E740481C1C}">
                           <a14:useLocalDpi xmlns:a14="http://schemas.microsoft.com/office/drawing/2010/main" val="0"/>
@@ -1799,7 +1776,7 @@
           <w:szCs w:val="24"/>
         </w:rPr>
         <w:drawing>
-          <wp:inline distT="0" distB="0" distL="0" distR="0">
+          <wp:inline distT="0" distB="0" distL="0" distR="0" wp14:anchorId="4D63F238" wp14:editId="0E50305A">
             <wp:extent cx="4427604" cy="3635055"/>
             <wp:effectExtent l="0" t="0" r="0" b="3810"/>
             <wp:docPr id="18" name="Picture 18"/>
@@ -1814,7 +1791,7 @@
                     <pic:cNvPicPr/>
                   </pic:nvPicPr>
                   <pic:blipFill>
-                    <a:blip r:embed="rId21">
+                    <a:blip r:embed="rId18">
                       <a:extLst>
                         <a:ext uri="{28A0092B-C50C-407E-A947-70E740481C1C}">
                           <a14:useLocalDpi xmlns:a14="http://schemas.microsoft.com/office/drawing/2010/main" val="0"/>
@@ -1861,7 +1838,17 @@
           <w:szCs w:val="24"/>
         </w:rPr>
         <w:lastRenderedPageBreak/>
-        <w:t>Now let’s open up PyCharm. From your desktop’s home screen, look for the PyCharm shortcut. Click on the shortcut and PyCharm should begin to open. You’ll see something like this:</w:t>
+        <w:t>Now let’s open up PyCharm. From your d</w:t>
+      </w:r>
+      <w:bookmarkStart w:id="0" w:name="_GoBack"/>
+      <w:bookmarkEnd w:id="0"/>
+      <w:r>
+        <w:rPr>
+          <w:rFonts w:ascii="Palatino Linotype" w:hAnsi="Palatino Linotype"/>
+          <w:sz w:val="24"/>
+          <w:szCs w:val="24"/>
+        </w:rPr>
+        <w:t>esktop’s home screen, look for the PyCharm shortcut. Click on the shortcut and PyCharm should begin to open. You’ll see something like this:</w:t>
       </w:r>
     </w:p>
     <w:p>
@@ -1881,7 +1868,7 @@
           <w:szCs w:val="24"/>
         </w:rPr>
         <w:drawing>
-          <wp:inline distT="0" distB="0" distL="0" distR="0">
+          <wp:inline distT="0" distB="0" distL="0" distR="0" wp14:anchorId="355BB6A7" wp14:editId="1A7AE2DC">
             <wp:extent cx="5943600" cy="3697605"/>
             <wp:effectExtent l="0" t="0" r="0" b="0"/>
             <wp:docPr id="19" name="Picture 19"/>
@@ -1896,7 +1883,7 @@
                     <pic:cNvPicPr/>
                   </pic:nvPicPr>
                   <pic:blipFill>
-                    <a:blip r:embed="rId22" cstate="print">
+                    <a:blip r:embed="rId19" cstate="print">
                       <a:extLst>
                         <a:ext uri="{28A0092B-C50C-407E-A947-70E740481C1C}">
                           <a14:useLocalDpi xmlns:a14="http://schemas.microsoft.com/office/drawing/2010/main" val="0"/>
@@ -1939,108 +1926,18 @@
       <w:r>
         <w:rPr>
           <w:rFonts w:ascii="Palatino Linotype" w:hAnsi="Palatino Linotype"/>
-          <w:sz w:val="24"/>
-          <w:szCs w:val="24"/>
-        </w:rPr>
-        <w:t>When PyCharm opens, you’ll see a start screen</w:t>
-      </w:r>
-      <w:r>
-        <w:rPr>
-          <w:rFonts w:ascii="Palatino Linotype" w:hAnsi="Palatino Linotype"/>
-          <w:sz w:val="24"/>
-          <w:szCs w:val="24"/>
-        </w:rPr>
-        <w:t xml:space="preserve"> that looks like the first picture below</w:t>
-      </w:r>
-      <w:r>
-        <w:rPr>
-          <w:rFonts w:ascii="Palatino Linotype" w:hAnsi="Palatino Linotype"/>
-          <w:sz w:val="24"/>
-          <w:szCs w:val="24"/>
-        </w:rPr>
-        <w:t>. Select the “</w:t>
-      </w:r>
-      <w:r>
-        <w:rPr>
-          <w:rFonts w:ascii="Palatino Linotype" w:hAnsi="Palatino Linotype"/>
-          <w:sz w:val="24"/>
-          <w:szCs w:val="24"/>
-        </w:rPr>
-        <w:t>Check out from Version Control</w:t>
-      </w:r>
-      <w:r>
-        <w:rPr>
-          <w:rFonts w:ascii="Palatino Linotype" w:hAnsi="Palatino Linotype"/>
-          <w:sz w:val="24"/>
-          <w:szCs w:val="24"/>
-        </w:rPr>
-        <w:t xml:space="preserve">” option. </w:t>
-      </w:r>
-      <w:r>
-        <w:rPr>
-          <w:rFonts w:ascii="Palatino Linotype" w:hAnsi="Palatino Linotype"/>
-          <w:sz w:val="24"/>
-          <w:szCs w:val="24"/>
-        </w:rPr>
-        <w:t xml:space="preserve">In the drop-down menu that appears, select Git. Once doing this, a menu </w:t>
-      </w:r>
-      <w:r>
-        <w:rPr>
-          <w:rFonts w:ascii="Palatino Linotype" w:hAnsi="Palatino Linotype"/>
-          <w:sz w:val="24"/>
-          <w:szCs w:val="24"/>
-        </w:rPr>
-        <w:t xml:space="preserve">titled “Clone Repository” </w:t>
-      </w:r>
-      <w:r>
-        <w:rPr>
-          <w:rFonts w:ascii="Palatino Linotype" w:hAnsi="Palatino Linotype"/>
-          <w:sz w:val="24"/>
-          <w:szCs w:val="24"/>
-        </w:rPr>
-        <w:t xml:space="preserve">should appear that </w:t>
-      </w:r>
-      <w:r>
-        <w:rPr>
-          <w:rFonts w:ascii="Palatino Linotype" w:hAnsi="Palatino Linotype"/>
-          <w:sz w:val="24"/>
-          <w:szCs w:val="24"/>
-        </w:rPr>
-        <w:t>look</w:t>
-      </w:r>
-      <w:r>
-        <w:rPr>
-          <w:rFonts w:ascii="Palatino Linotype" w:hAnsi="Palatino Linotype"/>
-          <w:sz w:val="24"/>
-          <w:szCs w:val="24"/>
-        </w:rPr>
-        <w:t>s like the second picture below.</w:t>
-      </w:r>
-    </w:p>
-    <w:p>
-      <w:pPr>
-        <w:pStyle w:val="ListParagraph"/>
-        <w:rPr>
-          <w:rFonts w:ascii="Palatino Linotype" w:hAnsi="Palatino Linotype"/>
-          <w:sz w:val="24"/>
-          <w:szCs w:val="24"/>
-        </w:rPr>
-      </w:pPr>
-      <w:r>
-        <w:rPr>
-          <w:rFonts w:ascii="Palatino Linotype" w:hAnsi="Palatino Linotype"/>
           <w:noProof/>
           <w:sz w:val="24"/>
           <w:szCs w:val="24"/>
         </w:rPr>
         <w:drawing>
-          <wp:anchor distT="0" distB="0" distL="114300" distR="114300" simplePos="0" relativeHeight="251662336" behindDoc="1" locked="0" layoutInCell="1" allowOverlap="1">
+          <wp:anchor distT="0" distB="0" distL="114300" distR="114300" simplePos="0" relativeHeight="251663360" behindDoc="1" locked="0" layoutInCell="1" allowOverlap="1" wp14:anchorId="775DE29E" wp14:editId="67CBB94A">
             <wp:simplePos x="0" y="0"/>
             <wp:positionH relativeFrom="column">
-              <wp:posOffset>403860</wp:posOffset>
+              <wp:posOffset>613410</wp:posOffset>
             </wp:positionH>
             <wp:positionV relativeFrom="paragraph">
-              <wp:posOffset>25400</wp:posOffset>
+              <wp:posOffset>0</wp:posOffset>
             </wp:positionV>
             <wp:extent cx="4678680" cy="2921635"/>
             <wp:effectExtent l="0" t="0" r="7620" b="0"/>
@@ -2065,7 +1962,7 @@
                     <pic:cNvPicPr/>
                   </pic:nvPicPr>
                   <pic:blipFill>
-                    <a:blip r:embed="rId23">
+                    <a:blip r:embed="rId20">
                       <a:extLst>
                         <a:ext uri="{28A0092B-C50C-407E-A947-70E740481C1C}">
                           <a14:useLocalDpi xmlns:a14="http://schemas.microsoft.com/office/drawing/2010/main" val="0"/>
@@ -2097,46 +1994,299 @@
           </wp:anchor>
         </w:drawing>
       </w:r>
-    </w:p>
-    <w:p>
-      <w:pPr>
-        <w:pStyle w:val="ListParagraph"/>
-        <w:rPr>
-          <w:rFonts w:ascii="Palatino Linotype" w:hAnsi="Palatino Linotype"/>
-          <w:sz w:val="24"/>
-          <w:szCs w:val="24"/>
-        </w:rPr>
-      </w:pPr>
-    </w:p>
-    <w:p>
-      <w:pPr>
-        <w:pStyle w:val="ListParagraph"/>
-        <w:rPr>
-          <w:rFonts w:ascii="Palatino Linotype" w:hAnsi="Palatino Linotype"/>
-          <w:sz w:val="24"/>
-          <w:szCs w:val="24"/>
-        </w:rPr>
-      </w:pPr>
-    </w:p>
-    <w:p>
-      <w:pPr>
-        <w:pStyle w:val="ListParagraph"/>
-        <w:rPr>
-          <w:rFonts w:ascii="Palatino Linotype" w:hAnsi="Palatino Linotype"/>
-          <w:sz w:val="24"/>
-          <w:szCs w:val="24"/>
-        </w:rPr>
-      </w:pPr>
-    </w:p>
-    <w:p>
-      <w:pPr>
-        <w:pStyle w:val="ListParagraph"/>
-        <w:rPr>
-          <w:rFonts w:ascii="Palatino Linotype" w:hAnsi="Palatino Linotype"/>
-          <w:sz w:val="24"/>
-          <w:szCs w:val="24"/>
-        </w:rPr>
-      </w:pPr>
+      <w:r>
+        <w:rPr>
+          <w:rFonts w:ascii="Palatino Linotype" w:hAnsi="Palatino Linotype"/>
+          <w:sz w:val="24"/>
+          <w:szCs w:val="24"/>
+        </w:rPr>
+        <w:t>When PyCharm opens, you’ll see a start screen that looks like the first picture below. Select the “Check out from Version Control” option. In the drop-down menu th</w:t>
+      </w:r>
+      <w:r>
+        <w:rPr>
+          <w:rFonts w:ascii="Palatino Linotype" w:hAnsi="Palatino Linotype"/>
+          <w:sz w:val="24"/>
+          <w:szCs w:val="24"/>
+        </w:rPr>
+        <w:t>at appears, select Git</w:t>
+      </w:r>
+      <w:r>
+        <w:rPr>
+          <w:rFonts w:ascii="Palatino Linotype" w:hAnsi="Palatino Linotype"/>
+          <w:sz w:val="24"/>
+          <w:szCs w:val="24"/>
+        </w:rPr>
+        <w:t>.</w:t>
+      </w:r>
+    </w:p>
+    <w:p>
+      <w:pPr>
+        <w:pStyle w:val="ListParagraph"/>
+        <w:rPr>
+          <w:rFonts w:ascii="Palatino Linotype" w:hAnsi="Palatino Linotype"/>
+          <w:sz w:val="24"/>
+          <w:szCs w:val="24"/>
+        </w:rPr>
+      </w:pPr>
+    </w:p>
+    <w:p>
+      <w:pPr>
+        <w:pStyle w:val="ListParagraph"/>
+        <w:numPr>
+          <w:ilvl w:val="0"/>
+          <w:numId w:val="4"/>
+        </w:numPr>
+        <w:rPr>
+          <w:rFonts w:ascii="Palatino Linotype" w:hAnsi="Palatino Linotype"/>
+          <w:sz w:val="24"/>
+          <w:szCs w:val="24"/>
+        </w:rPr>
+      </w:pPr>
+      <w:r>
+        <w:rPr>
+          <w:rFonts w:ascii="Palatino Linotype" w:hAnsi="Palatino Linotype"/>
+          <w:sz w:val="24"/>
+          <w:szCs w:val="24"/>
+        </w:rPr>
+        <w:t>In the “Clone Repo</w:t>
+      </w:r>
+      <w:r>
+        <w:rPr>
+          <w:rFonts w:ascii="Palatino Linotype" w:hAnsi="Palatino Linotype"/>
+          <w:sz w:val="24"/>
+          <w:szCs w:val="24"/>
+        </w:rPr>
+        <w:t>sitory” window</w:t>
+      </w:r>
+      <w:r>
+        <w:rPr>
+          <w:rFonts w:ascii="Palatino Linotype" w:hAnsi="Palatino Linotype"/>
+          <w:sz w:val="24"/>
+          <w:szCs w:val="24"/>
+        </w:rPr>
+        <w:t>, y</w:t>
+      </w:r>
+      <w:r>
+        <w:rPr>
+          <w:rFonts w:ascii="Palatino Linotype" w:hAnsi="Palatino Linotype"/>
+          <w:sz w:val="24"/>
+          <w:szCs w:val="24"/>
+        </w:rPr>
+        <w:t>ou’ll now</w:t>
+      </w:r>
+      <w:r>
+        <w:rPr>
+          <w:rFonts w:ascii="Palatino Linotype" w:hAnsi="Palatino Linotype"/>
+          <w:sz w:val="24"/>
+          <w:szCs w:val="24"/>
+        </w:rPr>
+        <w:t xml:space="preserve"> be asked where you want to clone the repository you’re checking out</w:t>
+      </w:r>
+      <w:r>
+        <w:rPr>
+          <w:rFonts w:ascii="Palatino Linotype" w:hAnsi="Palatino Linotype"/>
+          <w:sz w:val="24"/>
+          <w:szCs w:val="24"/>
+        </w:rPr>
+        <w:t>.</w:t>
+      </w:r>
+      <w:r>
+        <w:rPr>
+          <w:rFonts w:ascii="Palatino Linotype" w:hAnsi="Palatino Linotype"/>
+          <w:sz w:val="24"/>
+          <w:szCs w:val="24"/>
+        </w:rPr>
+        <w:t xml:space="preserve"> The repository is full of all of the code you’ll need throughout Operation Catapult.</w:t>
+      </w:r>
+      <w:r>
+        <w:rPr>
+          <w:rFonts w:ascii="Palatino Linotype" w:hAnsi="Palatino Linotype"/>
+          <w:sz w:val="24"/>
+          <w:szCs w:val="24"/>
+        </w:rPr>
+        <w:t xml:space="preserve"> First, make a folder where you want to store all of your code throughout </w:t>
+      </w:r>
+      <w:r>
+        <w:rPr>
+          <w:rFonts w:ascii="Palatino Linotype" w:hAnsi="Palatino Linotype"/>
+          <w:sz w:val="24"/>
+          <w:szCs w:val="24"/>
+        </w:rPr>
+        <w:t xml:space="preserve">the course of </w:t>
+      </w:r>
+      <w:r>
+        <w:rPr>
+          <w:rFonts w:ascii="Palatino Linotype" w:hAnsi="Palatino Linotype"/>
+          <w:sz w:val="24"/>
+          <w:szCs w:val="24"/>
+        </w:rPr>
+        <w:t xml:space="preserve">Catapult. Then enter that folder’s path </w:t>
+      </w:r>
+      <w:r>
+        <w:rPr>
+          <w:rFonts w:ascii="Palatino Linotype" w:hAnsi="Palatino Linotype"/>
+          <w:sz w:val="24"/>
+          <w:szCs w:val="24"/>
+        </w:rPr>
+        <w:t xml:space="preserve">in </w:t>
+      </w:r>
+      <w:r>
+        <w:rPr>
+          <w:rFonts w:ascii="Palatino Linotype" w:hAnsi="Palatino Linotype"/>
+          <w:sz w:val="24"/>
+          <w:szCs w:val="24"/>
+        </w:rPr>
+        <w:t xml:space="preserve">the </w:t>
+      </w:r>
+      <w:r>
+        <w:rPr>
+          <w:rFonts w:ascii="Palatino Linotype" w:hAnsi="Palatino Linotype"/>
+          <w:sz w:val="24"/>
+          <w:szCs w:val="24"/>
+        </w:rPr>
+        <w:t>“Directory” text box.</w:t>
+      </w:r>
+      <w:r>
+        <w:rPr>
+          <w:rFonts w:ascii="Palatino Linotype" w:hAnsi="Palatino Linotype"/>
+          <w:sz w:val="24"/>
+          <w:szCs w:val="24"/>
+        </w:rPr>
+        <w:t xml:space="preserve"> </w:t>
+      </w:r>
+      <w:r>
+        <w:rPr>
+          <w:rFonts w:ascii="Palatino Linotype" w:hAnsi="Palatino Linotype"/>
+          <w:sz w:val="24"/>
+          <w:szCs w:val="24"/>
+        </w:rPr>
+        <w:t xml:space="preserve">For example in the image </w:t>
+      </w:r>
+      <w:r>
+        <w:rPr>
+          <w:rFonts w:ascii="Palatino Linotype" w:hAnsi="Palatino Linotype"/>
+          <w:sz w:val="24"/>
+          <w:szCs w:val="24"/>
+        </w:rPr>
+        <w:t xml:space="preserve">below, the path </w:t>
+      </w:r>
+      <w:r>
+        <w:rPr>
+          <w:rFonts w:ascii="Palatino Linotype" w:hAnsi="Palatino Linotype"/>
+          <w:sz w:val="24"/>
+          <w:szCs w:val="24"/>
+        </w:rPr>
+        <w:t xml:space="preserve">to my folder is </w:t>
+      </w:r>
+      <w:r>
+        <w:rPr>
+          <w:rFonts w:ascii="Palatino Linotype" w:hAnsi="Palatino Linotype"/>
+          <w:sz w:val="24"/>
+          <w:szCs w:val="24"/>
+        </w:rPr>
+        <w:t>“C:\Users\grayledw\Documents\2019OperationCatapultPyCharmSetupTest</w:t>
+      </w:r>
+      <w:r>
+        <w:rPr>
+          <w:rFonts w:ascii="Palatino Linotype" w:hAnsi="Palatino Linotype"/>
+          <w:sz w:val="24"/>
+          <w:szCs w:val="24"/>
+        </w:rPr>
+        <w:t>\catapult</w:t>
+      </w:r>
+      <w:r>
+        <w:rPr>
+          <w:rFonts w:ascii="Palatino Linotype" w:hAnsi="Palatino Linotype"/>
+          <w:sz w:val="24"/>
+          <w:szCs w:val="24"/>
+        </w:rPr>
+        <w:t xml:space="preserve">”. </w:t>
+      </w:r>
+      <w:r>
+        <w:rPr>
+          <w:rFonts w:ascii="Palatino Linotype" w:hAnsi="Palatino Linotype"/>
+          <w:sz w:val="24"/>
+          <w:szCs w:val="24"/>
+        </w:rPr>
+        <w:t xml:space="preserve">Next, copy this link and paste it into the “URL” textbox - </w:t>
+      </w:r>
+      <w:r>
+        <w:rPr>
+          <w:rFonts w:ascii="Palatino Linotype" w:hAnsi="Palatino Linotype"/>
+          <w:b/>
+          <w:sz w:val="24"/>
+          <w:szCs w:val="24"/>
+        </w:rPr>
+        <w:t>https://github.com/RHIT-CSSE/catapult.git</w:t>
+      </w:r>
+      <w:r>
+        <w:rPr>
+          <w:rFonts w:ascii="Palatino Linotype" w:hAnsi="Palatino Linotype"/>
+          <w:sz w:val="24"/>
+          <w:szCs w:val="24"/>
+        </w:rPr>
+        <w:t xml:space="preserve">. </w:t>
+      </w:r>
+      <w:r>
+        <w:rPr>
+          <w:rFonts w:ascii="Palatino Linotype" w:hAnsi="Palatino Linotype"/>
+          <w:sz w:val="24"/>
+          <w:szCs w:val="24"/>
+        </w:rPr>
+        <w:t xml:space="preserve">Your window should look like the one shown below. </w:t>
+      </w:r>
+      <w:r>
+        <w:rPr>
+          <w:rFonts w:ascii="Palatino Linotype" w:hAnsi="Palatino Linotype"/>
+          <w:sz w:val="24"/>
+          <w:szCs w:val="24"/>
+        </w:rPr>
+        <w:t xml:space="preserve">Once you’ve done all of these things, click </w:t>
+      </w:r>
+      <w:r>
+        <w:rPr>
+          <w:rFonts w:ascii="Palatino Linotype" w:hAnsi="Palatino Linotype"/>
+          <w:sz w:val="24"/>
+          <w:szCs w:val="24"/>
+        </w:rPr>
+        <w:t xml:space="preserve">“Clone”.  </w:t>
+      </w:r>
+      <w:r>
+        <w:rPr>
+          <w:rFonts w:ascii="Palatino Linotype" w:hAnsi="Palatino Linotype"/>
+          <w:sz w:val="24"/>
+          <w:szCs w:val="24"/>
+        </w:rPr>
+        <w:t xml:space="preserve"> </w:t>
+      </w:r>
+    </w:p>
+    <w:p>
+      <w:pPr>
+        <w:pStyle w:val="ListParagraph"/>
+        <w:rPr>
+          <w:rFonts w:ascii="Palatino Linotype" w:hAnsi="Palatino Linotype"/>
+          <w:sz w:val="24"/>
+          <w:szCs w:val="24"/>
+        </w:rPr>
+      </w:pPr>
+    </w:p>
+    <w:p>
+      <w:pPr>
+        <w:pStyle w:val="ListParagraph"/>
+        <w:rPr>
+          <w:rFonts w:ascii="Palatino Linotype" w:hAnsi="Palatino Linotype"/>
+          <w:sz w:val="24"/>
+          <w:szCs w:val="24"/>
+        </w:rPr>
+      </w:pPr>
+      <w:r>
+        <w:rPr>
+          <w:rFonts w:ascii="Palatino Linotype" w:hAnsi="Palatino Linotype"/>
+          <w:sz w:val="24"/>
+          <w:szCs w:val="24"/>
+        </w:rPr>
+        <w:t xml:space="preserve">                                                                      </w:t>
+      </w:r>
       <w:r>
         <w:rPr>
           <w:rFonts w:ascii="Palatino Linotype" w:hAnsi="Palatino Linotype"/>
@@ -2144,28 +2294,11 @@
           <w:sz w:val="24"/>
           <w:szCs w:val="24"/>
         </w:rPr>
-        <w:lastRenderedPageBreak/>
         <w:drawing>
-          <wp:anchor distT="0" distB="0" distL="114300" distR="114300" simplePos="0" relativeHeight="251663360" behindDoc="1" locked="0" layoutInCell="1" allowOverlap="1">
-            <wp:simplePos x="0" y="0"/>
-            <wp:positionH relativeFrom="column">
-              <wp:posOffset>457200</wp:posOffset>
-            </wp:positionH>
-            <wp:positionV relativeFrom="paragraph">
-              <wp:posOffset>0</wp:posOffset>
-            </wp:positionV>
-            <wp:extent cx="4853940" cy="3020060"/>
-            <wp:effectExtent l="0" t="0" r="3810" b="8890"/>
-            <wp:wrapTight wrapText="bothSides">
-              <wp:wrapPolygon edited="0">
-                <wp:start x="0" y="0"/>
-                <wp:lineTo x="0" y="21527"/>
-                <wp:lineTo x="21532" y="21527"/>
-                <wp:lineTo x="21532" y="0"/>
-                <wp:lineTo x="0" y="0"/>
-              </wp:wrapPolygon>
-            </wp:wrapTight>
-            <wp:docPr id="28" name="Picture 28"/>
+          <wp:inline distT="0" distB="0" distL="0" distR="0" wp14:anchorId="052C5FFB">
+            <wp:extent cx="4852670" cy="3017520"/>
+            <wp:effectExtent l="0" t="0" r="5080" b="0"/>
+            <wp:docPr id="6" name="Picture 6"/>
             <wp:cNvGraphicFramePr>
               <a:graphicFrameLocks xmlns:a="http://schemas.openxmlformats.org/drawingml/2006/main" noChangeAspect="1"/>
             </wp:cNvGraphicFramePr>
@@ -2173,42 +2306,58 @@
               <a:graphicData uri="http://schemas.openxmlformats.org/drawingml/2006/picture">
                 <pic:pic xmlns:pic="http://schemas.openxmlformats.org/drawingml/2006/picture">
                   <pic:nvPicPr>
-                    <pic:cNvPr id="28" name="GitCheckout.PNG"/>
-                    <pic:cNvPicPr/>
+                    <pic:cNvPr id="0" name="Picture 2"/>
+                    <pic:cNvPicPr>
+                      <a:picLocks noChangeAspect="1" noChangeArrowheads="1"/>
+                    </pic:cNvPicPr>
                   </pic:nvPicPr>
                   <pic:blipFill>
-                    <a:blip r:embed="rId24">
+                    <a:blip r:embed="rId21">
                       <a:extLst>
                         <a:ext uri="{28A0092B-C50C-407E-A947-70E740481C1C}">
                           <a14:useLocalDpi xmlns:a14="http://schemas.microsoft.com/office/drawing/2010/main" val="0"/>
                         </a:ext>
                       </a:extLst>
                     </a:blip>
+                    <a:srcRect/>
                     <a:stretch>
                       <a:fillRect/>
                     </a:stretch>
                   </pic:blipFill>
-                  <pic:spPr>
+                  <pic:spPr bwMode="auto">
                     <a:xfrm>
                       <a:off x="0" y="0"/>
-                      <a:ext cx="4853940" cy="3020060"/>
+                      <a:ext cx="4852670" cy="3017520"/>
                     </a:xfrm>
                     <a:prstGeom prst="rect">
                       <a:avLst/>
                     </a:prstGeom>
+                    <a:noFill/>
                   </pic:spPr>
                 </pic:pic>
               </a:graphicData>
             </a:graphic>
-            <wp14:sizeRelH relativeFrom="page">
-              <wp14:pctWidth>0</wp14:pctWidth>
-            </wp14:sizeRelH>
-            <wp14:sizeRelV relativeFrom="page">
-              <wp14:pctHeight>0</wp14:pctHeight>
-            </wp14:sizeRelV>
-          </wp:anchor>
+          </wp:inline>
         </w:drawing>
       </w:r>
+      <w:r>
+        <w:rPr>
+          <w:rFonts w:ascii="Palatino Linotype" w:hAnsi="Palatino Linotype"/>
+          <w:sz w:val="24"/>
+          <w:szCs w:val="24"/>
+        </w:rPr>
+        <w:t xml:space="preserve">            </w:t>
+      </w:r>
+    </w:p>
+    <w:p>
+      <w:pPr>
+        <w:pStyle w:val="ListParagraph"/>
+        <w:rPr>
+          <w:rFonts w:ascii="Palatino Linotype" w:hAnsi="Palatino Linotype"/>
+          <w:sz w:val="24"/>
+          <w:szCs w:val="24"/>
+        </w:rPr>
+      </w:pPr>
     </w:p>
     <w:p>
       <w:pPr>
@@ -2229,272 +2378,7 @@
           <w:sz w:val="24"/>
           <w:szCs w:val="24"/>
         </w:rPr>
-        <w:t>In the “Clone Repository” window, as seen above”, y</w:t>
-      </w:r>
-      <w:r>
-        <w:rPr>
-          <w:rFonts w:ascii="Palatino Linotype" w:hAnsi="Palatino Linotype"/>
-          <w:sz w:val="24"/>
-          <w:szCs w:val="24"/>
-        </w:rPr>
-        <w:t>ou’ll now</w:t>
-      </w:r>
-      <w:r>
-        <w:rPr>
-          <w:rFonts w:ascii="Palatino Linotype" w:hAnsi="Palatino Linotype"/>
-          <w:sz w:val="24"/>
-          <w:szCs w:val="24"/>
-        </w:rPr>
-        <w:t xml:space="preserve"> be asked where you want to clone</w:t>
-      </w:r>
-      <w:r>
-        <w:rPr>
-          <w:rFonts w:ascii="Palatino Linotype" w:hAnsi="Palatino Linotype"/>
-          <w:sz w:val="24"/>
-          <w:szCs w:val="24"/>
-        </w:rPr>
-        <w:t xml:space="preserve"> the repository you’re checking out</w:t>
-      </w:r>
-      <w:r>
-        <w:rPr>
-          <w:rFonts w:ascii="Palatino Linotype" w:hAnsi="Palatino Linotype"/>
-          <w:sz w:val="24"/>
-          <w:szCs w:val="24"/>
-        </w:rPr>
-        <w:t>.</w:t>
-      </w:r>
-      <w:r>
-        <w:rPr>
-          <w:rFonts w:ascii="Palatino Linotype" w:hAnsi="Palatino Linotype"/>
-          <w:sz w:val="24"/>
-          <w:szCs w:val="24"/>
-        </w:rPr>
-        <w:t xml:space="preserve"> The repository is full of all of the code you’ll need throughout Operation Catapult.</w:t>
-      </w:r>
-      <w:r>
-        <w:rPr>
-          <w:rFonts w:ascii="Palatino Linotype" w:hAnsi="Palatino Linotype"/>
-          <w:sz w:val="24"/>
-          <w:szCs w:val="24"/>
-        </w:rPr>
-        <w:t xml:space="preserve"> First, make a folder where you want to store all of your code throughout </w:t>
-      </w:r>
-      <w:r>
-        <w:rPr>
-          <w:rFonts w:ascii="Palatino Linotype" w:hAnsi="Palatino Linotype"/>
-          <w:sz w:val="24"/>
-          <w:szCs w:val="24"/>
-        </w:rPr>
-        <w:t xml:space="preserve">the course of </w:t>
-      </w:r>
-      <w:r>
-        <w:rPr>
-          <w:rFonts w:ascii="Palatino Linotype" w:hAnsi="Palatino Linotype"/>
-          <w:sz w:val="24"/>
-          <w:szCs w:val="24"/>
-        </w:rPr>
-        <w:t xml:space="preserve">Catapult. Then enter that folder’s path </w:t>
-      </w:r>
-      <w:r>
-        <w:rPr>
-          <w:rFonts w:ascii="Palatino Linotype" w:hAnsi="Palatino Linotype"/>
-          <w:sz w:val="24"/>
-          <w:szCs w:val="24"/>
-        </w:rPr>
-        <w:t xml:space="preserve">in </w:t>
-      </w:r>
-      <w:r>
-        <w:rPr>
-          <w:rFonts w:ascii="Palatino Linotype" w:hAnsi="Palatino Linotype"/>
-          <w:sz w:val="24"/>
-          <w:szCs w:val="24"/>
-        </w:rPr>
-        <w:t xml:space="preserve">the </w:t>
-      </w:r>
-      <w:r>
-        <w:rPr>
-          <w:rFonts w:ascii="Palatino Linotype" w:hAnsi="Palatino Linotype"/>
-          <w:sz w:val="24"/>
-          <w:szCs w:val="24"/>
-        </w:rPr>
-        <w:t>“Directory” text box.</w:t>
-      </w:r>
-      <w:r>
-        <w:rPr>
-          <w:rFonts w:ascii="Palatino Linotype" w:hAnsi="Palatino Linotype"/>
-          <w:sz w:val="24"/>
-          <w:szCs w:val="24"/>
-        </w:rPr>
-        <w:t xml:space="preserve"> </w:t>
-      </w:r>
-      <w:r>
-        <w:rPr>
-          <w:rFonts w:ascii="Palatino Linotype" w:hAnsi="Palatino Linotype"/>
-          <w:sz w:val="24"/>
-          <w:szCs w:val="24"/>
-        </w:rPr>
-        <w:t xml:space="preserve">For example in the image </w:t>
-      </w:r>
-      <w:r>
-        <w:rPr>
-          <w:rFonts w:ascii="Palatino Linotype" w:hAnsi="Palatino Linotype"/>
-          <w:sz w:val="24"/>
-          <w:szCs w:val="24"/>
-        </w:rPr>
-        <w:t xml:space="preserve">below, the path </w:t>
-      </w:r>
-      <w:r>
-        <w:rPr>
-          <w:rFonts w:ascii="Palatino Linotype" w:hAnsi="Palatino Linotype"/>
-          <w:sz w:val="24"/>
-          <w:szCs w:val="24"/>
-        </w:rPr>
-        <w:t xml:space="preserve">to my folder </w:t>
-      </w:r>
-      <w:r>
-        <w:rPr>
-          <w:rFonts w:ascii="Palatino Linotype" w:hAnsi="Palatino Linotype"/>
-          <w:sz w:val="24"/>
-          <w:szCs w:val="24"/>
-        </w:rPr>
-        <w:t>is</w:t>
-      </w:r>
-      <w:r>
-        <w:rPr>
-          <w:rFonts w:ascii="Palatino Linotype" w:hAnsi="Palatino Linotype"/>
-          <w:sz w:val="24"/>
-          <w:szCs w:val="24"/>
-        </w:rPr>
-        <w:t xml:space="preserve"> </w:t>
-      </w:r>
-      <w:r>
-        <w:rPr>
-          <w:rFonts w:ascii="Palatino Linotype" w:hAnsi="Palatino Linotype"/>
-          <w:sz w:val="24"/>
-          <w:szCs w:val="24"/>
-        </w:rPr>
-        <w:t>“C:\Users\grayledw\Documents\2019OperationCatapultPyCharmSetupTest</w:t>
-      </w:r>
-      <w:r>
-        <w:rPr>
-          <w:rFonts w:ascii="Palatino Linotype" w:hAnsi="Palatino Linotype"/>
-          <w:sz w:val="24"/>
-          <w:szCs w:val="24"/>
-        </w:rPr>
-        <w:t>\catapult</w:t>
-      </w:r>
-      <w:r>
-        <w:rPr>
-          <w:rFonts w:ascii="Palatino Linotype" w:hAnsi="Palatino Linotype"/>
-          <w:sz w:val="24"/>
-          <w:szCs w:val="24"/>
-        </w:rPr>
-        <w:t xml:space="preserve">”. </w:t>
-      </w:r>
-      <w:r>
-        <w:rPr>
-          <w:rFonts w:ascii="Palatino Linotype" w:hAnsi="Palatino Linotype"/>
-          <w:sz w:val="24"/>
-          <w:szCs w:val="24"/>
-        </w:rPr>
-        <w:t xml:space="preserve">Next, copy this link and paste it into the “URL” textbox - </w:t>
-      </w:r>
-      <w:r>
-        <w:rPr>
-          <w:rFonts w:ascii="Palatino Linotype" w:hAnsi="Palatino Linotype"/>
-          <w:b/>
-          <w:sz w:val="24"/>
-          <w:szCs w:val="24"/>
-        </w:rPr>
-        <w:t>https://github.com/RHIT-CSSE/catapult.git</w:t>
-      </w:r>
-      <w:r>
-        <w:rPr>
-          <w:rFonts w:ascii="Palatino Linotype" w:hAnsi="Palatino Linotype"/>
-          <w:sz w:val="24"/>
-          <w:szCs w:val="24"/>
-        </w:rPr>
-        <w:t xml:space="preserve">. </w:t>
-      </w:r>
-      <w:r>
-        <w:rPr>
-          <w:rFonts w:ascii="Palatino Linotype" w:hAnsi="Palatino Linotype"/>
-          <w:sz w:val="24"/>
-          <w:szCs w:val="24"/>
-        </w:rPr>
-        <w:t xml:space="preserve">Once you’ve done all of these things, click </w:t>
-      </w:r>
-      <w:r>
-        <w:rPr>
-          <w:rFonts w:ascii="Palatino Linotype" w:hAnsi="Palatino Linotype"/>
-          <w:sz w:val="24"/>
-          <w:szCs w:val="24"/>
-        </w:rPr>
-        <w:t>“Clone</w:t>
-      </w:r>
-      <w:r>
-        <w:rPr>
-          <w:rFonts w:ascii="Palatino Linotype" w:hAnsi="Palatino Linotype"/>
-          <w:sz w:val="24"/>
-          <w:szCs w:val="24"/>
-        </w:rPr>
-        <w:t xml:space="preserve">”.     </w:t>
-      </w:r>
-      <w:r>
-        <w:rPr>
-          <w:rFonts w:ascii="Palatino Linotype" w:hAnsi="Palatino Linotype"/>
-          <w:sz w:val="24"/>
-          <w:szCs w:val="24"/>
-        </w:rPr>
-        <w:t xml:space="preserve">                                                                                     </w:t>
-      </w:r>
-    </w:p>
-    <w:p>
-      <w:pPr>
-        <w:pStyle w:val="ListParagraph"/>
-        <w:rPr>
-          <w:rFonts w:ascii="Palatino Linotype" w:hAnsi="Palatino Linotype"/>
-          <w:sz w:val="24"/>
-          <w:szCs w:val="24"/>
-        </w:rPr>
-      </w:pPr>
-    </w:p>
-    <w:p>
-      <w:pPr>
-        <w:pStyle w:val="ListParagraph"/>
-        <w:numPr>
-          <w:ilvl w:val="0"/>
-          <w:numId w:val="4"/>
-        </w:numPr>
-        <w:rPr>
-          <w:rFonts w:ascii="Palatino Linotype" w:hAnsi="Palatino Linotype"/>
-          <w:sz w:val="24"/>
-          <w:szCs w:val="24"/>
-        </w:rPr>
-      </w:pPr>
-      <w:r>
-        <w:rPr>
-          <w:rFonts w:ascii="Palatino Linotype" w:hAnsi="Palatino Linotype"/>
-          <w:sz w:val="24"/>
-          <w:szCs w:val="24"/>
-        </w:rPr>
-        <w:t xml:space="preserve">You should now be inside of PyCharm. On the left of your screen, you should see a folder. Expand the folder and take a peek inside. We’ll tell you more about finding what you need later. </w:t>
-      </w:r>
-      <w:r>
-        <w:rPr>
-          <w:rFonts w:ascii="Palatino Linotype" w:hAnsi="Palatino Linotype"/>
-          <w:sz w:val="24"/>
-          <w:szCs w:val="24"/>
-        </w:rPr>
-        <w:t>Next go to “File -&gt; Settings”</w:t>
-      </w:r>
-      <w:r>
-        <w:rPr>
-          <w:rFonts w:ascii="Palatino Linotype" w:hAnsi="Palatino Linotype"/>
-          <w:sz w:val="24"/>
-          <w:szCs w:val="24"/>
-        </w:rPr>
-        <w:t>:</w:t>
+        <w:t>You should now be inside of PyCharm. On the left of your screen, you should see a folder. Expand the folder and take a peek inside. We’ll tell you more about finding what you need later. Next go to “File -&gt; Settings”:</w:t>
       </w:r>
     </w:p>
     <w:p>
@@ -2525,7 +2409,7 @@
         </w:rPr>
         <w:lastRenderedPageBreak/>
         <w:drawing>
-          <wp:inline distT="0" distB="0" distL="0" distR="0">
+          <wp:inline distT="0" distB="0" distL="0" distR="0" wp14:anchorId="57169AE1" wp14:editId="19408A06">
             <wp:extent cx="5943600" cy="3241040"/>
             <wp:effectExtent l="0" t="0" r="0" b="0"/>
             <wp:docPr id="31" name="Picture 31"/>
@@ -2540,7 +2424,7 @@
                     <pic:cNvPicPr/>
                   </pic:nvPicPr>
                   <pic:blipFill>
-                    <a:blip r:embed="rId25" cstate="print">
+                    <a:blip r:embed="rId22" cstate="print">
                       <a:extLst>
                         <a:ext uri="{28A0092B-C50C-407E-A947-70E740481C1C}">
                           <a14:useLocalDpi xmlns:a14="http://schemas.microsoft.com/office/drawing/2010/main" val="0"/>
@@ -2596,15 +2480,7 @@
           <w:sz w:val="24"/>
           <w:szCs w:val="24"/>
         </w:rPr>
-        <w:t>You should now be on the settings page. On the left side, expand the section titled – Project: (YOUR PROJECT NAME HERE</w:t>
-      </w:r>
-      <w:r>
-        <w:rPr>
-          <w:rFonts w:ascii="Palatino Linotype" w:hAnsi="Palatino Linotype"/>
-          <w:sz w:val="24"/>
-          <w:szCs w:val="24"/>
-        </w:rPr>
-        <w:t xml:space="preserve">), and select “Project Interpreter”. You should see a screen that looks like this: </w:t>
+        <w:t xml:space="preserve">You should now be on the settings page. On the left side, expand the section titled – Project: (YOUR PROJECT NAME HERE), and select “Project Interpreter”. You should see a screen that looks like this: </w:t>
       </w:r>
     </w:p>
     <w:p>
@@ -2624,7 +2500,7 @@
           <w:szCs w:val="24"/>
         </w:rPr>
         <w:drawing>
-          <wp:anchor distT="0" distB="0" distL="114300" distR="114300" simplePos="0" relativeHeight="251664384" behindDoc="1" locked="0" layoutInCell="1" allowOverlap="1">
+          <wp:anchor distT="0" distB="0" distL="114300" distR="114300" simplePos="0" relativeHeight="251665408" behindDoc="1" locked="0" layoutInCell="1" allowOverlap="1" wp14:anchorId="5BFBCB50" wp14:editId="65B3B2AC">
             <wp:simplePos x="0" y="0"/>
             <wp:positionH relativeFrom="margin">
               <wp:align>center</wp:align>
@@ -2655,7 +2531,7 @@
                     <pic:cNvPicPr/>
                   </pic:nvPicPr>
                   <pic:blipFill>
-                    <a:blip r:embed="rId26">
+                    <a:blip r:embed="rId23">
                       <a:extLst>
                         <a:ext uri="{28A0092B-C50C-407E-A947-70E740481C1C}">
                           <a14:useLocalDpi xmlns:a14="http://schemas.microsoft.com/office/drawing/2010/main" val="0"/>
@@ -2912,7 +2788,7 @@
           <w:szCs w:val="24"/>
         </w:rPr>
         <w:drawing>
-          <wp:anchor distT="0" distB="0" distL="114300" distR="114300" simplePos="0" relativeHeight="251665408" behindDoc="0" locked="0" layoutInCell="1" allowOverlap="1">
+          <wp:anchor distT="0" distB="0" distL="114300" distR="114300" simplePos="0" relativeHeight="251666432" behindDoc="0" locked="0" layoutInCell="1" allowOverlap="1" wp14:anchorId="39DA5EEE" wp14:editId="0978A043">
             <wp:simplePos x="0" y="0"/>
             <wp:positionH relativeFrom="column">
               <wp:posOffset>457200</wp:posOffset>
@@ -2943,7 +2819,7 @@
                     <pic:cNvPicPr/>
                   </pic:nvPicPr>
                   <pic:blipFill>
-                    <a:blip r:embed="rId27">
+                    <a:blip r:embed="rId24">
                       <a:extLst>
                         <a:ext uri="{28A0092B-C50C-407E-A947-70E740481C1C}">
                           <a14:useLocalDpi xmlns:a14="http://schemas.microsoft.com/office/drawing/2010/main" val="0"/>
@@ -2981,15 +2857,7 @@
           <w:sz w:val="24"/>
           <w:szCs w:val="24"/>
         </w:rPr>
-        <w:t xml:space="preserve">Next click the “+” on the right side of your screen, next to the toolbar “Latest version”. A window titled “Available Packages” should appear. In the search bar at the top of the screen, type “pygame”. The top result should be “pygame”. Click on it, and verify on the “Description” that it is “Version” 1.9.6. If so, at the bottom of your screen </w:t>
-      </w:r>
-      <w:r>
-        <w:rPr>
-          <w:rFonts w:ascii="Palatino Linotype" w:hAnsi="Palatino Linotype"/>
-          <w:sz w:val="24"/>
-          <w:szCs w:val="24"/>
-        </w:rPr>
-        <w:t>click “Install Package”. Your “Available Packages” screen should look something like this:</w:t>
+        <w:t>Next click the “+” on the right side of your screen, next to the toolbar “Latest version”. A window titled “Available Packages” should appear. In the search bar at the top of the screen, type “pygame”. The top result should be “pygame”. Click on it, and verify on the “Description” that it is “Version” 1.9.6. If so, at the bottom of your screen click “Install Package”. Your “Available Packages” screen should look something like this:</w:t>
       </w:r>
     </w:p>
     <w:p>
@@ -3167,7 +3035,7 @@
         </w:rPr>
         <w:lastRenderedPageBreak/>
         <w:drawing>
-          <wp:anchor distT="0" distB="0" distL="114300" distR="114300" simplePos="0" relativeHeight="251666432" behindDoc="1" locked="0" layoutInCell="1" allowOverlap="1">
+          <wp:anchor distT="0" distB="0" distL="114300" distR="114300" simplePos="0" relativeHeight="251667456" behindDoc="1" locked="0" layoutInCell="1" allowOverlap="1" wp14:anchorId="73A8EEF9" wp14:editId="32E4AEFC">
             <wp:simplePos x="0" y="0"/>
             <wp:positionH relativeFrom="column">
               <wp:posOffset>457200</wp:posOffset>
@@ -3198,7 +3066,7 @@
                     <pic:cNvPicPr/>
                   </pic:nvPicPr>
                   <pic:blipFill>
-                    <a:blip r:embed="rId28" cstate="print">
+                    <a:blip r:embed="rId25" cstate="print">
                       <a:extLst>
                         <a:ext uri="{28A0092B-C50C-407E-A947-70E740481C1C}">
                           <a14:useLocalDpi xmlns:a14="http://schemas.microsoft.com/office/drawing/2010/main" val="0"/>
@@ -3268,37 +3136,28 @@
           <w:sz w:val="24"/>
           <w:szCs w:val="24"/>
         </w:rPr>
-        <w:t xml:space="preserve">When asked what you want to name your file, name it something like “test.py”. In the window that appears, copy the </w:t>
-      </w:r>
-      <w:r>
-        <w:rPr>
-          <w:rFonts w:ascii="Palatino Linotype" w:hAnsi="Palatino Linotype"/>
-          <w:sz w:val="24"/>
-          <w:szCs w:val="24"/>
-        </w:rPr>
-        <w:t xml:space="preserve">code (import pygame and print(‘Hello World!)) you see in the image below. In the upper right hand corner of the screen there is a green play button. Select it once you have finished typing in the code. If your results in the console at the bottom of your screen match what you see in the image below, you’ve successfully installed your software successfully! Sit tight while everyone else finishes, but feel free to play around some more in the Python file you created and see what you can get to happen. If you’ve run into any issues, call over one of the TAs and we’ll come and help you out. </w:t>
-      </w:r>
-    </w:p>
-    <w:p>
-      <w:pPr>
-        <w:pStyle w:val="ListParagraph"/>
-        <w:rPr>
-          <w:rFonts w:ascii="Palatino Linotype" w:hAnsi="Palatino Linotype"/>
-          <w:sz w:val="24"/>
-          <w:szCs w:val="24"/>
-        </w:rPr>
-      </w:pPr>
-    </w:p>
-    <w:p>
-      <w:pPr>
-        <w:pStyle w:val="ListParagraph"/>
-        <w:rPr>
-          <w:rFonts w:ascii="Palatino Linotype" w:hAnsi="Palatino Linotype"/>
-          <w:sz w:val="24"/>
-          <w:szCs w:val="24"/>
-        </w:rPr>
-      </w:pPr>
-      <w:bookmarkStart w:id="0" w:name="_GoBack"/>
+        <w:t xml:space="preserve">When asked what you want to name your file, name it something like “test.py”. In the window that appears, copy the code (import pygame and print(‘Hello World!)) you see in the image below. In the upper right hand corner of the screen there is a green play button. Select it once you have finished typing in the code. If your results in the console at the bottom of your screen match what you see in the image below, you’ve successfully installed your software successfully! Sit tight while everyone else finishes, but feel free to play around some more in the Python file you created and see what you can get to happen. If you’ve run into any issues, call over one of the TAs and we’ll come and help you out. </w:t>
+      </w:r>
+    </w:p>
+    <w:p>
+      <w:pPr>
+        <w:pStyle w:val="ListParagraph"/>
+        <w:rPr>
+          <w:rFonts w:ascii="Palatino Linotype" w:hAnsi="Palatino Linotype"/>
+          <w:sz w:val="24"/>
+          <w:szCs w:val="24"/>
+        </w:rPr>
+      </w:pPr>
+    </w:p>
+    <w:p>
+      <w:pPr>
+        <w:pStyle w:val="ListParagraph"/>
+        <w:rPr>
+          <w:rFonts w:ascii="Palatino Linotype" w:hAnsi="Palatino Linotype"/>
+          <w:sz w:val="24"/>
+          <w:szCs w:val="24"/>
+        </w:rPr>
+      </w:pPr>
       <w:r>
         <w:rPr>
           <w:rFonts w:ascii="Palatino Linotype" w:hAnsi="Palatino Linotype"/>
@@ -3308,7 +3167,7 @@
         </w:rPr>
         <w:lastRenderedPageBreak/>
         <w:drawing>
-          <wp:inline distT="0" distB="0" distL="0" distR="0">
+          <wp:inline distT="0" distB="0" distL="0" distR="0" wp14:anchorId="0A19BC03" wp14:editId="184E76FD">
             <wp:extent cx="5943600" cy="3343275"/>
             <wp:effectExtent l="0" t="0" r="0" b="9525"/>
             <wp:docPr id="37" name="Picture 37"/>
@@ -3323,7 +3182,7 @@
                     <pic:cNvPicPr/>
                   </pic:nvPicPr>
                   <pic:blipFill>
-                    <a:blip r:embed="rId29" cstate="print">
+                    <a:blip r:embed="rId26" cstate="print">
                       <a:extLst>
                         <a:ext uri="{28A0092B-C50C-407E-A947-70E740481C1C}">
                           <a14:useLocalDpi xmlns:a14="http://schemas.microsoft.com/office/drawing/2010/main" val="0"/>
@@ -3349,8 +3208,8 @@
           </wp:inline>
         </w:drawing>
       </w:r>
-      <w:bookmarkEnd w:id="0"/>
-    </w:p>
+    </w:p>
+    <w:p/>
     <w:sectPr>
       <w:pgSz w:w="12240" w:h="15840"/>
       <w:pgMar w:top="1440" w:right="1440" w:bottom="1440" w:left="1440" w:header="720" w:footer="720" w:gutter="0"/>
@@ -3361,62 +3220,12 @@
 </w:document>
 </file>
 
-<file path=word/endnotes.xml><?xml version="1.0" encoding="utf-8"?>
-<w:endnotes xmlns:wpc="http://schemas.microsoft.com/office/word/2010/wordprocessingCanvas" xmlns:cx="http://schemas.microsoft.com/office/drawing/2014/chartex" xmlns:cx1="http://schemas.microsoft.com/office/drawing/2015/9/8/chartex" xmlns:mc="http://schemas.openxmlformats.org/markup-compatibility/2006" xmlns:o="urn:schemas-microsoft-com:office:office" xmlns:r="http://schemas.openxmlformats.org/officeDocument/2006/relationships" xmlns:m="http://schemas.openxmlformats.org/officeDocument/2006/math" xmlns:v="urn:schemas-microsoft-com:vml" xmlns:wp14="http://schemas.microsoft.com/office/word/2010/wordprocessingDrawing" xmlns:wp="http://schemas.openxmlformats.org/drawingml/2006/wordprocessingDrawing" xmlns:w10="urn:schemas-microsoft-com:office:word" xmlns:w="http://schemas.openxmlformats.org/wordprocessingml/2006/main" xmlns:w14="http://schemas.microsoft.com/office/word/2010/wordml" xmlns:w15="http://schemas.microsoft.com/office/word/2012/wordml" xmlns:w16se="http://schemas.microsoft.com/office/word/2015/wordml/symex" xmlns:wpg="http://schemas.microsoft.com/office/word/2010/wordprocessingGroup" xmlns:wpi="http://schemas.microsoft.com/office/word/2010/wordprocessingInk" xmlns:wne="http://schemas.microsoft.com/office/word/2006/wordml" xmlns:wps="http://schemas.microsoft.com/office/word/2010/wordprocessingShape" mc:Ignorable="w14 w15 w16se wp14">
-  <w:endnote w:type="separator" w:id="-1">
-    <w:p>
-      <w:pPr>
-        <w:spacing w:after="0" w:line="240" w:lineRule="auto"/>
-      </w:pPr>
-      <w:r>
-        <w:separator/>
-      </w:r>
-    </w:p>
-  </w:endnote>
-  <w:endnote w:type="continuationSeparator" w:id="0">
-    <w:p>
-      <w:pPr>
-        <w:spacing w:after="0" w:line="240" w:lineRule="auto"/>
-      </w:pPr>
-      <w:r>
-        <w:continuationSeparator/>
-      </w:r>
-    </w:p>
-  </w:endnote>
-</w:endnotes>
-</file>
-
-<file path=word/footnotes.xml><?xml version="1.0" encoding="utf-8"?>
-<w:footnotes xmlns:wpc="http://schemas.microsoft.com/office/word/2010/wordprocessingCanvas" xmlns:cx="http://schemas.microsoft.com/office/drawing/2014/chartex" xmlns:cx1="http://schemas.microsoft.com/office/drawing/2015/9/8/chartex" xmlns:mc="http://schemas.openxmlformats.org/markup-compatibility/2006" xmlns:o="urn:schemas-microsoft-com:office:office" xmlns:r="http://schemas.openxmlformats.org/officeDocument/2006/relationships" xmlns:m="http://schemas.openxmlformats.org/officeDocument/2006/math" xmlns:v="urn:schemas-microsoft-com:vml" xmlns:wp14="http://schemas.microsoft.com/office/word/2010/wordprocessingDrawing" xmlns:wp="http://schemas.openxmlformats.org/drawingml/2006/wordprocessingDrawing" xmlns:w10="urn:schemas-microsoft-com:office:word" xmlns:w="http://schemas.openxmlformats.org/wordprocessingml/2006/main" xmlns:w14="http://schemas.microsoft.com/office/word/2010/wordml" xmlns:w15="http://schemas.microsoft.com/office/word/2012/wordml" xmlns:w16se="http://schemas.microsoft.com/office/word/2015/wordml/symex" xmlns:wpg="http://schemas.microsoft.com/office/word/2010/wordprocessingGroup" xmlns:wpi="http://schemas.microsoft.com/office/word/2010/wordprocessingInk" xmlns:wne="http://schemas.microsoft.com/office/word/2006/wordml" xmlns:wps="http://schemas.microsoft.com/office/word/2010/wordprocessingShape" mc:Ignorable="w14 w15 w16se wp14">
-  <w:footnote w:type="separator" w:id="-1">
-    <w:p>
-      <w:pPr>
-        <w:spacing w:after="0" w:line="240" w:lineRule="auto"/>
-      </w:pPr>
-      <w:r>
-        <w:separator/>
-      </w:r>
-    </w:p>
-  </w:footnote>
-  <w:footnote w:type="continuationSeparator" w:id="0">
-    <w:p>
-      <w:pPr>
-        <w:spacing w:after="0" w:line="240" w:lineRule="auto"/>
-      </w:pPr>
-      <w:r>
-        <w:continuationSeparator/>
-      </w:r>
-    </w:p>
-  </w:footnote>
-</w:footnotes>
-</file>
-
 <file path=word/numbering.xml><?xml version="1.0" encoding="utf-8"?>
 <w:numbering xmlns:wpc="http://schemas.microsoft.com/office/word/2010/wordprocessingCanvas" xmlns:cx="http://schemas.microsoft.com/office/drawing/2014/chartex" xmlns:cx1="http://schemas.microsoft.com/office/drawing/2015/9/8/chartex" xmlns:mc="http://schemas.openxmlformats.org/markup-compatibility/2006" xmlns:o="urn:schemas-microsoft-com:office:office" xmlns:r="http://schemas.openxmlformats.org/officeDocument/2006/relationships" xmlns:m="http://schemas.openxmlformats.org/officeDocument/2006/math" xmlns:v="urn:schemas-microsoft-com:vml" xmlns:wp14="http://schemas.microsoft.com/office/word/2010/wordprocessingDrawing" xmlns:wp="http://schemas.openxmlformats.org/drawingml/2006/wordprocessingDrawing" xmlns:w10="urn:schemas-microsoft-com:office:word" xmlns:w="http://schemas.openxmlformats.org/wordprocessingml/2006/main" xmlns:w14="http://schemas.microsoft.com/office/word/2010/wordml" xmlns:w15="http://schemas.microsoft.com/office/word/2012/wordml" xmlns:w16se="http://schemas.microsoft.com/office/word/2015/wordml/symex" xmlns:wpg="http://schemas.microsoft.com/office/word/2010/wordprocessingGroup" xmlns:wpi="http://schemas.microsoft.com/office/word/2010/wordprocessingInk" xmlns:wne="http://schemas.microsoft.com/office/word/2006/wordml" xmlns:wps="http://schemas.microsoft.com/office/word/2010/wordprocessingShape" mc:Ignorable="w14 w15 w16se wp14">
   <w:abstractNum w:abstractNumId="0" w15:restartNumberingAfterBreak="0">
-    <w:nsid w:val="180F244A"/>
+    <w:nsid w:val="15E52A98"/>
     <w:multiLevelType w:val="hybridMultilevel"/>
-    <w:tmpl w:val="E1AAF82A"/>
+    <w:tmpl w:val="75744D10"/>
     <w:lvl w:ilvl="0" w:tplc="04090011">
       <w:start w:val="1"/>
       <w:numFmt w:val="decimal"/>
@@ -3503,16 +3312,16 @@
     </w:lvl>
   </w:abstractNum>
   <w:abstractNum w:abstractNumId="1" w15:restartNumberingAfterBreak="0">
-    <w:nsid w:val="2E135137"/>
+    <w:nsid w:val="180F244A"/>
     <w:multiLevelType w:val="hybridMultilevel"/>
-    <w:tmpl w:val="69C4E9BA"/>
-    <w:lvl w:ilvl="0" w:tplc="61208A62">
+    <w:tmpl w:val="E1AAF82A"/>
+    <w:lvl w:ilvl="0" w:tplc="04090011">
       <w:start w:val="1"/>
-      <w:numFmt w:val="lowerLetter"/>
+      <w:numFmt w:val="decimal"/>
       <w:lvlText w:val="%1)"/>
       <w:lvlJc w:val="left"/>
       <w:pPr>
-        <w:ind w:left="1080" w:hanging="360"/>
+        <w:ind w:left="720" w:hanging="360"/>
       </w:pPr>
       <w:rPr>
         <w:rFonts w:hint="default"/>
@@ -3524,7 +3333,7 @@
       <w:lvlText w:val="%2."/>
       <w:lvlJc w:val="left"/>
       <w:pPr>
-        <w:ind w:left="1800" w:hanging="360"/>
+        <w:ind w:left="1440" w:hanging="360"/>
       </w:pPr>
     </w:lvl>
     <w:lvl w:ilvl="2" w:tplc="0409001B" w:tentative="1">
@@ -3533,7 +3342,7 @@
       <w:lvlText w:val="%3."/>
       <w:lvlJc w:val="right"/>
       <w:pPr>
-        <w:ind w:left="2520" w:hanging="180"/>
+        <w:ind w:left="2160" w:hanging="180"/>
       </w:pPr>
     </w:lvl>
     <w:lvl w:ilvl="3" w:tplc="0409000F" w:tentative="1">
@@ -3542,7 +3351,7 @@
       <w:lvlText w:val="%4."/>
       <w:lvlJc w:val="left"/>
       <w:pPr>
-        <w:ind w:left="3240" w:hanging="360"/>
+        <w:ind w:left="2880" w:hanging="360"/>
       </w:pPr>
     </w:lvl>
     <w:lvl w:ilvl="4" w:tplc="04090019" w:tentative="1">
@@ -3551,7 +3360,7 @@
       <w:lvlText w:val="%5."/>
       <w:lvlJc w:val="left"/>
       <w:pPr>
-        <w:ind w:left="3960" w:hanging="360"/>
+        <w:ind w:left="3600" w:hanging="360"/>
       </w:pPr>
     </w:lvl>
     <w:lvl w:ilvl="5" w:tplc="0409001B" w:tentative="1">
@@ -3560,7 +3369,7 @@
       <w:lvlText w:val="%6."/>
       <w:lvlJc w:val="right"/>
       <w:pPr>
-        <w:ind w:left="4680" w:hanging="180"/>
+        <w:ind w:left="4320" w:hanging="180"/>
       </w:pPr>
     </w:lvl>
     <w:lvl w:ilvl="6" w:tplc="0409000F" w:tentative="1">
@@ -3569,7 +3378,7 @@
       <w:lvlText w:val="%7."/>
       <w:lvlJc w:val="left"/>
       <w:pPr>
-        <w:ind w:left="5400" w:hanging="360"/>
+        <w:ind w:left="5040" w:hanging="360"/>
       </w:pPr>
     </w:lvl>
     <w:lvl w:ilvl="7" w:tplc="04090019" w:tentative="1">
@@ -3578,7 +3387,7 @@
       <w:lvlText w:val="%8."/>
       <w:lvlJc w:val="left"/>
       <w:pPr>
-        <w:ind w:left="6120" w:hanging="360"/>
+        <w:ind w:left="5760" w:hanging="360"/>
       </w:pPr>
     </w:lvl>
     <w:lvl w:ilvl="8" w:tplc="0409001B" w:tentative="1">
@@ -3587,11 +3396,100 @@
       <w:lvlText w:val="%9."/>
       <w:lvlJc w:val="right"/>
       <w:pPr>
-        <w:ind w:left="6840" w:hanging="180"/>
+        <w:ind w:left="6480" w:hanging="180"/>
       </w:pPr>
     </w:lvl>
   </w:abstractNum>
   <w:abstractNum w:abstractNumId="2" w15:restartNumberingAfterBreak="0">
+    <w:nsid w:val="2E135137"/>
+    <w:multiLevelType w:val="hybridMultilevel"/>
+    <w:tmpl w:val="69C4E9BA"/>
+    <w:lvl w:ilvl="0" w:tplc="61208A62">
+      <w:start w:val="1"/>
+      <w:numFmt w:val="lowerLetter"/>
+      <w:lvlText w:val="%1)"/>
+      <w:lvlJc w:val="left"/>
+      <w:pPr>
+        <w:ind w:left="1080" w:hanging="360"/>
+      </w:pPr>
+      <w:rPr>
+        <w:rFonts w:hint="default"/>
+      </w:rPr>
+    </w:lvl>
+    <w:lvl w:ilvl="1" w:tplc="04090019" w:tentative="1">
+      <w:start w:val="1"/>
+      <w:numFmt w:val="lowerLetter"/>
+      <w:lvlText w:val="%2."/>
+      <w:lvlJc w:val="left"/>
+      <w:pPr>
+        <w:ind w:left="1800" w:hanging="360"/>
+      </w:pPr>
+    </w:lvl>
+    <w:lvl w:ilvl="2" w:tplc="0409001B" w:tentative="1">
+      <w:start w:val="1"/>
+      <w:numFmt w:val="lowerRoman"/>
+      <w:lvlText w:val="%3."/>
+      <w:lvlJc w:val="right"/>
+      <w:pPr>
+        <w:ind w:left="2520" w:hanging="180"/>
+      </w:pPr>
+    </w:lvl>
+    <w:lvl w:ilvl="3" w:tplc="0409000F" w:tentative="1">
+      <w:start w:val="1"/>
+      <w:numFmt w:val="decimal"/>
+      <w:lvlText w:val="%4."/>
+      <w:lvlJc w:val="left"/>
+      <w:pPr>
+        <w:ind w:left="3240" w:hanging="360"/>
+      </w:pPr>
+    </w:lvl>
+    <w:lvl w:ilvl="4" w:tplc="04090019" w:tentative="1">
+      <w:start w:val="1"/>
+      <w:numFmt w:val="lowerLetter"/>
+      <w:lvlText w:val="%5."/>
+      <w:lvlJc w:val="left"/>
+      <w:pPr>
+        <w:ind w:left="3960" w:hanging="360"/>
+      </w:pPr>
+    </w:lvl>
+    <w:lvl w:ilvl="5" w:tplc="0409001B" w:tentative="1">
+      <w:start w:val="1"/>
+      <w:numFmt w:val="lowerRoman"/>
+      <w:lvlText w:val="%6."/>
+      <w:lvlJc w:val="right"/>
+      <w:pPr>
+        <w:ind w:left="4680" w:hanging="180"/>
+      </w:pPr>
+    </w:lvl>
+    <w:lvl w:ilvl="6" w:tplc="0409000F" w:tentative="1">
+      <w:start w:val="1"/>
+      <w:numFmt w:val="decimal"/>
+      <w:lvlText w:val="%7."/>
+      <w:lvlJc w:val="left"/>
+      <w:pPr>
+        <w:ind w:left="5400" w:hanging="360"/>
+      </w:pPr>
+    </w:lvl>
+    <w:lvl w:ilvl="7" w:tplc="04090019" w:tentative="1">
+      <w:start w:val="1"/>
+      <w:numFmt w:val="lowerLetter"/>
+      <w:lvlText w:val="%8."/>
+      <w:lvlJc w:val="left"/>
+      <w:pPr>
+        <w:ind w:left="6120" w:hanging="360"/>
+      </w:pPr>
+    </w:lvl>
+    <w:lvl w:ilvl="8" w:tplc="0409001B" w:tentative="1">
+      <w:start w:val="1"/>
+      <w:numFmt w:val="lowerRoman"/>
+      <w:lvlText w:val="%9."/>
+      <w:lvlJc w:val="right"/>
+      <w:pPr>
+        <w:ind w:left="6840" w:hanging="180"/>
+      </w:pPr>
+    </w:lvl>
+  </w:abstractNum>
+  <w:abstractNum w:abstractNumId="3" w15:restartNumberingAfterBreak="0">
     <w:nsid w:val="3CC16B9B"/>
     <w:multiLevelType w:val="hybridMultilevel"/>
     <w:tmpl w:val="E714A8F6"/>
@@ -3677,92 +3575,6 @@
       <w:lvlJc w:val="right"/>
       <w:pPr>
         <w:ind w:left="6480" w:hanging="180"/>
-      </w:pPr>
-    </w:lvl>
-  </w:abstractNum>
-  <w:abstractNum w:abstractNumId="3" w15:restartNumberingAfterBreak="0">
-    <w:nsid w:val="669362DF"/>
-    <w:multiLevelType w:val="hybridMultilevel"/>
-    <w:tmpl w:val="8A624C6C"/>
-    <w:lvl w:ilvl="0" w:tplc="0409000F">
-      <w:start w:val="1"/>
-      <w:numFmt w:val="decimal"/>
-      <w:lvlText w:val="%1."/>
-      <w:lvlJc w:val="left"/>
-      <w:pPr>
-        <w:ind w:left="1440" w:hanging="360"/>
-      </w:pPr>
-    </w:lvl>
-    <w:lvl w:ilvl="1" w:tplc="04090019" w:tentative="1">
-      <w:start w:val="1"/>
-      <w:numFmt w:val="lowerLetter"/>
-      <w:lvlText w:val="%2."/>
-      <w:lvlJc w:val="left"/>
-      <w:pPr>
-        <w:ind w:left="2160" w:hanging="360"/>
-      </w:pPr>
-    </w:lvl>
-    <w:lvl w:ilvl="2" w:tplc="0409001B" w:tentative="1">
-      <w:start w:val="1"/>
-      <w:numFmt w:val="lowerRoman"/>
-      <w:lvlText w:val="%3."/>
-      <w:lvlJc w:val="right"/>
-      <w:pPr>
-        <w:ind w:left="2880" w:hanging="180"/>
-      </w:pPr>
-    </w:lvl>
-    <w:lvl w:ilvl="3" w:tplc="0409000F" w:tentative="1">
-      <w:start w:val="1"/>
-      <w:numFmt w:val="decimal"/>
-      <w:lvlText w:val="%4."/>
-      <w:lvlJc w:val="left"/>
-      <w:pPr>
-        <w:ind w:left="3600" w:hanging="360"/>
-      </w:pPr>
-    </w:lvl>
-    <w:lvl w:ilvl="4" w:tplc="04090019" w:tentative="1">
-      <w:start w:val="1"/>
-      <w:numFmt w:val="lowerLetter"/>
-      <w:lvlText w:val="%5."/>
-      <w:lvlJc w:val="left"/>
-      <w:pPr>
-        <w:ind w:left="4320" w:hanging="360"/>
-      </w:pPr>
-    </w:lvl>
-    <w:lvl w:ilvl="5" w:tplc="0409001B" w:tentative="1">
-      <w:start w:val="1"/>
-      <w:numFmt w:val="lowerRoman"/>
-      <w:lvlText w:val="%6."/>
-      <w:lvlJc w:val="right"/>
-      <w:pPr>
-        <w:ind w:left="5040" w:hanging="180"/>
-      </w:pPr>
-    </w:lvl>
-    <w:lvl w:ilvl="6" w:tplc="0409000F" w:tentative="1">
-      <w:start w:val="1"/>
-      <w:numFmt w:val="decimal"/>
-      <w:lvlText w:val="%7."/>
-      <w:lvlJc w:val="left"/>
-      <w:pPr>
-        <w:ind w:left="5760" w:hanging="360"/>
-      </w:pPr>
-    </w:lvl>
-    <w:lvl w:ilvl="7" w:tplc="04090019" w:tentative="1">
-      <w:start w:val="1"/>
-      <w:numFmt w:val="lowerLetter"/>
-      <w:lvlText w:val="%8."/>
-      <w:lvlJc w:val="left"/>
-      <w:pPr>
-        <w:ind w:left="6480" w:hanging="360"/>
-      </w:pPr>
-    </w:lvl>
-    <w:lvl w:ilvl="8" w:tplc="0409001B" w:tentative="1">
-      <w:start w:val="1"/>
-      <w:numFmt w:val="lowerRoman"/>
-      <w:lvlText w:val="%9."/>
-      <w:lvlJc w:val="right"/>
-      <w:pPr>
-        <w:ind w:left="7200" w:hanging="180"/>
       </w:pPr>
     </w:lvl>
   </w:abstractNum>
@@ -3859,16 +3671,16 @@
     <w:abstractNumId w:val="4"/>
   </w:num>
   <w:num w:numId="2">
+    <w:abstractNumId w:val="2"/>
+  </w:num>
+  <w:num w:numId="3">
     <w:abstractNumId w:val="1"/>
   </w:num>
-  <w:num w:numId="3">
-    <w:abstractNumId w:val="0"/>
-  </w:num>
   <w:num w:numId="4">
-    <w:abstractNumId w:val="2"/>
+    <w:abstractNumId w:val="3"/>
   </w:num>
   <w:num w:numId="5">
-    <w:abstractNumId w:val="3"/>
+    <w:abstractNumId w:val="0"/>
   </w:num>
 </w:numbering>
 </file>
@@ -4299,7 +4111,7 @@
     <w:basedOn w:val="Normal"/>
     <w:uiPriority w:val="34"/>
     <w:qFormat/>
-    <w:rsid w:val="003B13F8"/>
+    <w:rsid w:val="00C12B39"/>
     <w:pPr>
       <w:ind w:left="720"/>
       <w:contextualSpacing/>
@@ -4310,7 +4122,7 @@
     <w:basedOn w:val="DefaultParagraphFont"/>
     <w:uiPriority w:val="99"/>
     <w:unhideWhenUsed/>
-    <w:rsid w:val="003B13F8"/>
+    <w:rsid w:val="00C12B39"/>
     <w:rPr>
       <w:color w:val="0563C1" w:themeColor="hyperlink"/>
       <w:u w:val="single"/>
@@ -4322,55 +4134,11 @@
     <w:uiPriority w:val="99"/>
     <w:semiHidden/>
     <w:unhideWhenUsed/>
-    <w:rsid w:val="00942953"/>
+    <w:rsid w:val="00D668DC"/>
     <w:rPr>
       <w:color w:val="954F72" w:themeColor="followedHyperlink"/>
       <w:u w:val="single"/>
     </w:rPr>
-  </w:style>
-  <w:style w:type="paragraph" w:styleId="Header">
-    <w:name w:val="header"/>
-    <w:basedOn w:val="Normal"/>
-    <w:link w:val="HeaderChar"/>
-    <w:uiPriority w:val="99"/>
-    <w:unhideWhenUsed/>
-    <w:rsid w:val="00DE768C"/>
-    <w:pPr>
-      <w:tabs>
-        <w:tab w:val="center" w:pos="4680"/>
-        <w:tab w:val="right" w:pos="9360"/>
-      </w:tabs>
-      <w:spacing w:after="0" w:line="240" w:lineRule="auto"/>
-    </w:pPr>
-  </w:style>
-  <w:style w:type="character" w:customStyle="1" w:styleId="HeaderChar">
-    <w:name w:val="Header Char"/>
-    <w:basedOn w:val="DefaultParagraphFont"/>
-    <w:link w:val="Header"/>
-    <w:uiPriority w:val="99"/>
-    <w:rsid w:val="00DE768C"/>
-  </w:style>
-  <w:style w:type="paragraph" w:styleId="Footer">
-    <w:name w:val="footer"/>
-    <w:basedOn w:val="Normal"/>
-    <w:link w:val="FooterChar"/>
-    <w:uiPriority w:val="99"/>
-    <w:unhideWhenUsed/>
-    <w:rsid w:val="00DE768C"/>
-    <w:pPr>
-      <w:tabs>
-        <w:tab w:val="center" w:pos="4680"/>
-        <w:tab w:val="right" w:pos="9360"/>
-      </w:tabs>
-      <w:spacing w:after="0" w:line="240" w:lineRule="auto"/>
-    </w:pPr>
-  </w:style>
-  <w:style w:type="character" w:customStyle="1" w:styleId="FooterChar">
-    <w:name w:val="Footer Char"/>
-    <w:basedOn w:val="DefaultParagraphFont"/>
-    <w:link w:val="Footer"/>
-    <w:uiPriority w:val="99"/>
-    <w:rsid w:val="00DE768C"/>
   </w:style>
 </w:styles>
 </file>

</xml_diff>